<commit_message>
Basic TES Model added
</commit_message>
<xml_diff>
--- a/Admin/ESCAPE-31_Template_Abstract.docx
+++ b/Admin/ESCAPE-31_Template_Abstract.docx
@@ -1,6 +1,6 @@
 
 <file path=word/document.xml><?xml version="1.0" encoding="utf-8"?>
-<w:document xmlns:wpc="http://schemas.microsoft.com/office/word/2010/wordprocessingCanvas" xmlns:cx="http://schemas.microsoft.com/office/drawing/2014/chartex" xmlns:cx1="http://schemas.microsoft.com/office/drawing/2015/9/8/chartex" xmlns:cx2="http://schemas.microsoft.com/office/drawing/2015/10/21/chartex" xmlns:cx3="http://schemas.microsoft.com/office/drawing/2016/5/9/chartex" xmlns:cx4="http://schemas.microsoft.com/office/drawing/2016/5/10/chartex" xmlns:cx5="http://schemas.microsoft.com/office/drawing/2016/5/11/chartex" xmlns:cx6="http://schemas.microsoft.com/office/drawing/2016/5/12/chartex" xmlns:cx7="http://schemas.microsoft.com/office/drawing/2016/5/13/chartex" xmlns:cx8="http://schemas.microsoft.com/office/drawing/2016/5/14/chartex" xmlns:mc="http://schemas.openxmlformats.org/markup-compatibility/2006" xmlns:aink="http://schemas.microsoft.com/office/drawing/2016/ink" xmlns:am3d="http://schemas.microsoft.com/office/drawing/2017/model3d" xmlns:o="urn:schemas-microsoft-com:office:office" xmlns:r="http://schemas.openxmlformats.org/officeDocument/2006/relationships" xmlns:m="http://schemas.openxmlformats.org/officeDocument/2006/math" xmlns:v="urn:schemas-microsoft-com:vml" xmlns:wp14="http://schemas.microsoft.com/office/word/2010/wordprocessingDrawing" xmlns:wp="http://schemas.openxmlformats.org/drawingml/2006/wordprocessingDrawing" xmlns:w10="urn:schemas-microsoft-com:office:word" xmlns:w="http://schemas.openxmlformats.org/wordprocessingml/2006/main" xmlns:w14="http://schemas.microsoft.com/office/word/2010/wordml" xmlns:w15="http://schemas.microsoft.com/office/word/2012/wordml" xmlns:w16cid="http://schemas.microsoft.com/office/word/2016/wordml/cid" xmlns:w16se="http://schemas.microsoft.com/office/word/2015/wordml/symex" xmlns:wpg="http://schemas.microsoft.com/office/word/2010/wordprocessingGroup" xmlns:wpi="http://schemas.microsoft.com/office/word/2010/wordprocessingInk" xmlns:wne="http://schemas.microsoft.com/office/word/2006/wordml" xmlns:wps="http://schemas.microsoft.com/office/word/2010/wordprocessingShape" mc:Ignorable="w14 w15 w16se w16cid wp14">
+<w:document xmlns:wpc="http://schemas.microsoft.com/office/word/2010/wordprocessingCanvas" xmlns:cx="http://schemas.microsoft.com/office/drawing/2014/chartex" xmlns:cx1="http://schemas.microsoft.com/office/drawing/2015/9/8/chartex" xmlns:cx2="http://schemas.microsoft.com/office/drawing/2015/10/21/chartex" xmlns:cx3="http://schemas.microsoft.com/office/drawing/2016/5/9/chartex" xmlns:cx4="http://schemas.microsoft.com/office/drawing/2016/5/10/chartex" xmlns:cx5="http://schemas.microsoft.com/office/drawing/2016/5/11/chartex" xmlns:cx6="http://schemas.microsoft.com/office/drawing/2016/5/12/chartex" xmlns:cx7="http://schemas.microsoft.com/office/drawing/2016/5/13/chartex" xmlns:cx8="http://schemas.microsoft.com/office/drawing/2016/5/14/chartex" xmlns:mc="http://schemas.openxmlformats.org/markup-compatibility/2006" xmlns:aink="http://schemas.microsoft.com/office/drawing/2016/ink" xmlns:am3d="http://schemas.microsoft.com/office/drawing/2017/model3d" xmlns:o="urn:schemas-microsoft-com:office:office" xmlns:r="http://schemas.openxmlformats.org/officeDocument/2006/relationships" xmlns:m="http://schemas.openxmlformats.org/officeDocument/2006/math" xmlns:v="urn:schemas-microsoft-com:vml" xmlns:wp14="http://schemas.microsoft.com/office/word/2010/wordprocessingDrawing" xmlns:wp="http://schemas.openxmlformats.org/drawingml/2006/wordprocessingDrawing" xmlns:w10="urn:schemas-microsoft-com:office:word" xmlns:w="http://schemas.openxmlformats.org/wordprocessingml/2006/main" xmlns:w14="http://schemas.microsoft.com/office/word/2010/wordml" xmlns:w15="http://schemas.microsoft.com/office/word/2012/wordml" xmlns:w16cex="http://schemas.microsoft.com/office/word/2018/wordml/cex" xmlns:w16cid="http://schemas.microsoft.com/office/word/2016/wordml/cid" xmlns:w16="http://schemas.microsoft.com/office/word/2018/wordml" xmlns:w16se="http://schemas.microsoft.com/office/word/2015/wordml/symex" xmlns:wpg="http://schemas.microsoft.com/office/word/2010/wordprocessingGroup" xmlns:wpi="http://schemas.microsoft.com/office/word/2010/wordprocessingInk" xmlns:wne="http://schemas.microsoft.com/office/word/2006/wordml" xmlns:wps="http://schemas.microsoft.com/office/word/2010/wordprocessingShape" mc:Ignorable="w14 w15 w16se w16cid w16 w16cex wp14">
   <w:body>
     <w:p>
       <w:pPr>
@@ -140,7 +140,6 @@
         <w:spacing w:after="120"/>
       </w:pPr>
       <w:r>
-        <w:rPr/>
         <w:t>johannes.jaschke@ntnu.no</w:t>
       </w:r>
     </w:p>
@@ -148,1120 +147,1720 @@
       <w:pPr>
         <w:pStyle w:val="Els-body-text"/>
         <w:spacing w:after="120"/>
-        <w:ind w:left="0"/>
+        <w:rPr>
+          <w:b/>
+          <w:bCs/>
+          <w:lang w:val="en-GB"/>
+        </w:rPr>
+      </w:pPr>
+      <w:r>
+        <w:rPr>
+          <w:b/>
+          <w:bCs/>
+          <w:lang w:val="en-GB"/>
+        </w:rPr>
+        <w:t>Motivation</w:t>
+      </w:r>
+    </w:p>
+    <w:p>
+      <w:pPr>
+        <w:pStyle w:val="Els-body-text"/>
+        <w:spacing w:after="120"/>
+        <w:rPr>
+          <w:lang w:val="en-GB"/>
+        </w:rPr>
+      </w:pPr>
+      <w:r>
+        <w:rPr>
+          <w:lang w:val="en-GB"/>
+        </w:rPr>
+        <w:t xml:space="preserve">Thermal energy storage </w:t>
+      </w:r>
+      <w:r>
+        <w:rPr>
+          <w:lang w:val="en-GB"/>
+        </w:rPr>
+        <w:t xml:space="preserve">(TES) </w:t>
+      </w:r>
+      <w:r>
+        <w:rPr>
+          <w:lang w:val="en-GB"/>
+        </w:rPr>
+        <w:t xml:space="preserve">systems help mitigate the issue of asynchronous supply and demand profiles of heat </w:t>
+      </w:r>
+      <w:r>
+        <w:rPr>
+          <w:lang w:val="en-GB"/>
+        </w:rPr>
+        <w:t xml:space="preserve">in industrial systems </w:t>
+      </w:r>
+      <w:r>
+        <w:rPr>
+          <w:lang w:val="en-GB"/>
+        </w:rPr>
+        <w:t xml:space="preserve">by providing </w:t>
+      </w:r>
+      <w:r>
+        <w:rPr>
+          <w:lang w:val="en-GB"/>
+        </w:rPr>
+        <w:t>additional degree</w:t>
+      </w:r>
+      <w:r>
+        <w:rPr>
+          <w:lang w:val="en-GB"/>
+        </w:rPr>
+        <w:t>s</w:t>
+      </w:r>
+      <w:r>
+        <w:rPr>
+          <w:lang w:val="en-GB"/>
+        </w:rPr>
+        <w:t xml:space="preserve"> of freedom</w:t>
+      </w:r>
+      <w:r>
+        <w:rPr>
+          <w:lang w:val="en-GB"/>
+        </w:rPr>
+        <w:t xml:space="preserve"> during operation.</w:t>
+      </w:r>
+      <w:r>
+        <w:rPr>
+          <w:lang w:val="en-GB"/>
+        </w:rPr>
+        <w:t xml:space="preserve"> </w:t>
+      </w:r>
+      <w:r>
+        <w:rPr>
+          <w:lang w:val="en-GB"/>
+        </w:rPr>
+        <w:t xml:space="preserve">A systematic </w:t>
+      </w:r>
+      <w:r>
+        <w:rPr>
+          <w:lang w:val="en-GB"/>
+        </w:rPr>
+        <w:t xml:space="preserve">approach to </w:t>
+      </w:r>
+      <w:r>
+        <w:rPr>
+          <w:lang w:val="en-GB"/>
+        </w:rPr>
+        <w:t xml:space="preserve">design </w:t>
+      </w:r>
+      <w:r>
+        <w:rPr>
+          <w:lang w:val="en-GB"/>
+        </w:rPr>
+        <w:t xml:space="preserve">of </w:t>
+      </w:r>
+      <w:r>
+        <w:rPr>
+          <w:lang w:val="en-GB"/>
+        </w:rPr>
+        <w:t>these</w:t>
+      </w:r>
+      <w:r>
+        <w:rPr>
+          <w:lang w:val="en-GB"/>
+        </w:rPr>
+        <w:t xml:space="preserve"> systems </w:t>
+      </w:r>
+      <w:r>
+        <w:rPr>
+          <w:lang w:val="en-GB"/>
+        </w:rPr>
+        <w:t xml:space="preserve">needs to account for uncertainties in </w:t>
+      </w:r>
+      <w:r>
+        <w:rPr>
+          <w:lang w:val="en-GB"/>
+        </w:rPr>
+        <w:t>future</w:t>
+      </w:r>
+      <w:r>
+        <w:rPr>
+          <w:lang w:val="en-GB"/>
+        </w:rPr>
+        <w:t xml:space="preserve"> demand and supply profiles</w:t>
+      </w:r>
+      <w:r>
+        <w:rPr>
+          <w:lang w:val="en-GB"/>
+        </w:rPr>
+        <w:t xml:space="preserve"> of </w:t>
+      </w:r>
+      <w:r>
+        <w:rPr>
+          <w:lang w:val="en-GB"/>
+        </w:rPr>
+        <w:t>thermal energy</w:t>
+      </w:r>
+      <w:r>
+        <w:rPr>
+          <w:lang w:val="en-GB"/>
+        </w:rPr>
+        <w:t xml:space="preserve">. </w:t>
+      </w:r>
+      <w:r>
+        <w:rPr>
+          <w:lang w:val="en-GB"/>
+        </w:rPr>
+        <w:t>Long</w:t>
+      </w:r>
+      <w:r>
+        <w:rPr>
+          <w:lang w:val="en-GB"/>
+        </w:rPr>
+        <w:t xml:space="preserve"> time horizons </w:t>
+      </w:r>
+      <w:r>
+        <w:rPr>
+          <w:lang w:val="en-GB"/>
+        </w:rPr>
+        <w:t xml:space="preserve">and </w:t>
+      </w:r>
+      <w:r>
+        <w:rPr>
+          <w:lang w:val="en-GB"/>
+        </w:rPr>
+        <w:t>many</w:t>
+      </w:r>
+      <w:r>
+        <w:rPr>
+          <w:lang w:val="en-GB"/>
+        </w:rPr>
+        <w:t xml:space="preserve"> scenarios </w:t>
+      </w:r>
+      <w:r>
+        <w:rPr>
+          <w:lang w:val="en-GB"/>
+        </w:rPr>
+        <w:t>may</w:t>
+      </w:r>
+      <w:r>
+        <w:rPr>
+          <w:lang w:val="en-GB"/>
+        </w:rPr>
+        <w:t xml:space="preserve"> </w:t>
+      </w:r>
+      <w:r>
+        <w:rPr>
+          <w:lang w:val="en-GB"/>
+        </w:rPr>
+        <w:t xml:space="preserve">need to be considered </w:t>
+      </w:r>
+      <w:r>
+        <w:rPr>
+          <w:lang w:val="en-GB"/>
+        </w:rPr>
+        <w:t xml:space="preserve">to adequately represent the uncertainty and </w:t>
+      </w:r>
+      <w:r>
+        <w:rPr>
+          <w:lang w:val="en-GB"/>
+        </w:rPr>
+        <w:t xml:space="preserve">assess the </w:t>
+      </w:r>
+      <w:r>
+        <w:rPr>
+          <w:lang w:val="en-GB"/>
+        </w:rPr>
+        <w:t>long-term</w:t>
+      </w:r>
+      <w:r>
+        <w:rPr>
+          <w:lang w:val="en-GB"/>
+        </w:rPr>
+        <w:t xml:space="preserve"> profitability of the system</w:t>
+      </w:r>
+      <w:r>
+        <w:rPr>
+          <w:lang w:val="en-GB"/>
+        </w:rPr>
+        <w:t>.</w:t>
+      </w:r>
+      <w:r>
+        <w:rPr>
+          <w:lang w:val="en-GB"/>
+        </w:rPr>
+        <w:t xml:space="preserve"> </w:t>
+      </w:r>
+      <w:r>
+        <w:rPr>
+          <w:lang w:val="en-GB"/>
+        </w:rPr>
+        <w:t xml:space="preserve"> </w:t>
+      </w:r>
+    </w:p>
+    <w:p>
+      <w:pPr>
+        <w:pStyle w:val="Els-body-text"/>
+        <w:spacing w:after="120"/>
+        <w:rPr>
+          <w:lang w:val="en-GB"/>
+        </w:rPr>
+      </w:pPr>
+      <w:r>
+        <w:rPr>
+          <w:lang w:val="en-GB"/>
+        </w:rPr>
+        <w:t>S</w:t>
+      </w:r>
+      <w:r>
+        <w:rPr>
+          <w:lang w:val="en-GB"/>
+        </w:rPr>
+        <w:t>imple linear model</w:t>
+      </w:r>
+      <w:r>
+        <w:rPr>
+          <w:lang w:val="en-GB"/>
+        </w:rPr>
+        <w:t>s</w:t>
+      </w:r>
+      <w:r>
+        <w:rPr>
+          <w:lang w:val="en-GB"/>
+        </w:rPr>
+        <w:t xml:space="preserve"> can be used</w:t>
+      </w:r>
+      <w:r>
+        <w:rPr>
+          <w:lang w:val="en-GB"/>
+        </w:rPr>
+        <w:t xml:space="preserve"> to represent the system dynamics</w:t>
+      </w:r>
+      <w:r>
+        <w:rPr>
+          <w:lang w:val="en-GB"/>
+        </w:rPr>
+        <w:t xml:space="preserve"> </w:t>
+      </w:r>
+      <w:r>
+        <w:rPr>
+          <w:lang w:val="en-GB"/>
+        </w:rPr>
+        <w:t xml:space="preserve">and </w:t>
+      </w:r>
+      <w:r>
+        <w:rPr>
+          <w:lang w:val="en-GB"/>
+        </w:rPr>
+        <w:t>the</w:t>
+      </w:r>
+      <w:r>
+        <w:rPr>
+          <w:lang w:val="en-GB"/>
+        </w:rPr>
+        <w:t xml:space="preserve"> </w:t>
+      </w:r>
+      <w:r>
+        <w:rPr>
+          <w:lang w:val="en-GB"/>
+        </w:rPr>
+        <w:t xml:space="preserve">physical design parameters then calculated from the solution </w:t>
+      </w:r>
+      <w:r>
+        <w:rPr>
+          <w:lang w:val="en-GB"/>
+        </w:rPr>
+        <w:t xml:space="preserve">of a two-stage stochastic LP </w:t>
+      </w:r>
+      <w:r>
+        <w:rPr>
+          <w:lang w:val="en-GB"/>
+        </w:rPr>
+        <w:t xml:space="preserve">based on some heuristics </w:t>
+      </w:r>
+      <w:r>
+        <w:rPr>
+          <w:lang w:val="en-GB"/>
+        </w:rPr>
+        <w:t>(</w:t>
+      </w:r>
+      <w:r>
+        <w:rPr>
+          <w:lang w:val="en-GB"/>
+        </w:rPr>
+        <w:t xml:space="preserve">Thombre </w:t>
+      </w:r>
+      <w:r>
+        <w:rPr>
+          <w:i/>
+          <w:noProof/>
+          <w:lang w:val="en-GB"/>
+        </w:rPr>
+        <w:t>et</w:t>
+      </w:r>
+      <w:r>
+        <w:rPr>
+          <w:i/>
+          <w:noProof/>
+          <w:lang w:val="en-GB"/>
+        </w:rPr>
+        <w:t xml:space="preserve"> </w:t>
+      </w:r>
+      <w:r>
+        <w:rPr>
+          <w:i/>
+          <w:noProof/>
+          <w:lang w:val="en-GB"/>
+        </w:rPr>
+        <w:t>al</w:t>
+      </w:r>
+      <w:r>
+        <w:rPr>
+          <w:i/>
+          <w:noProof/>
+          <w:lang w:val="en-GB"/>
+        </w:rPr>
+        <w:t>.,</w:t>
+      </w:r>
+      <w:r>
+        <w:rPr>
+          <w:lang w:val="en-GB"/>
+        </w:rPr>
+        <w:t xml:space="preserve"> 2020</w:t>
+      </w:r>
+      <w:r>
+        <w:rPr>
+          <w:lang w:val="en-GB"/>
+        </w:rPr>
+        <w:t>)</w:t>
+      </w:r>
+      <w:r>
+        <w:rPr>
+          <w:lang w:val="en-GB"/>
+        </w:rPr>
+        <w:t xml:space="preserve">. </w:t>
+      </w:r>
+      <w:r>
+        <w:rPr>
+          <w:lang w:val="en-GB"/>
+        </w:rPr>
+        <w:t>One</w:t>
+      </w:r>
+      <w:r>
+        <w:rPr>
+          <w:lang w:val="en-GB"/>
+        </w:rPr>
+        <w:t xml:space="preserve"> issue </w:t>
+      </w:r>
+      <w:r>
+        <w:rPr>
+          <w:lang w:val="en-GB"/>
+        </w:rPr>
+        <w:t xml:space="preserve">anticipated </w:t>
+      </w:r>
+      <w:r>
+        <w:rPr>
+          <w:lang w:val="en-GB"/>
+        </w:rPr>
+        <w:t xml:space="preserve">with such </w:t>
+      </w:r>
+      <w:r>
+        <w:rPr>
+          <w:lang w:val="en-GB"/>
+        </w:rPr>
+        <w:t xml:space="preserve">an </w:t>
+      </w:r>
+      <w:r>
+        <w:rPr>
+          <w:lang w:val="en-GB"/>
+        </w:rPr>
+        <w:t xml:space="preserve">approach </w:t>
+      </w:r>
+      <w:r>
+        <w:rPr>
+          <w:lang w:val="en-GB"/>
+        </w:rPr>
+        <w:t>is that the</w:t>
+      </w:r>
+      <w:r>
+        <w:rPr>
+          <w:lang w:val="en-GB"/>
+        </w:rPr>
+        <w:t>se</w:t>
+      </w:r>
+      <w:r>
+        <w:rPr>
+          <w:lang w:val="en-GB"/>
+        </w:rPr>
+        <w:t xml:space="preserve"> physical design parameters </w:t>
+      </w:r>
+      <w:r>
+        <w:rPr>
+          <w:lang w:val="en-GB"/>
+        </w:rPr>
+        <w:t>are not necessar</w:t>
+      </w:r>
+      <w:r>
+        <w:rPr>
+          <w:lang w:val="en-GB"/>
+        </w:rPr>
+        <w:t>ily</w:t>
+      </w:r>
+      <w:r>
+        <w:rPr>
+          <w:lang w:val="en-GB"/>
+        </w:rPr>
+        <w:t xml:space="preserve"> optimal and </w:t>
+      </w:r>
+      <w:r>
+        <w:rPr>
+          <w:lang w:val="en-GB"/>
+        </w:rPr>
+        <w:t>may</w:t>
+      </w:r>
+      <w:r>
+        <w:rPr>
+          <w:lang w:val="en-GB"/>
+        </w:rPr>
+        <w:t xml:space="preserve"> even </w:t>
+      </w:r>
+      <w:r>
+        <w:rPr>
+          <w:lang w:val="en-GB"/>
+        </w:rPr>
+        <w:t xml:space="preserve">be </w:t>
+      </w:r>
+      <w:r>
+        <w:rPr>
+          <w:lang w:val="en-GB"/>
+        </w:rPr>
+        <w:t>infeasible due to the linear model approximations.</w:t>
+      </w:r>
+    </w:p>
+    <w:p>
+      <w:pPr>
+        <w:pStyle w:val="Els-body-text"/>
+        <w:spacing w:after="120"/>
+        <w:rPr>
+          <w:lang w:val="en-GB"/>
+        </w:rPr>
+      </w:pPr>
+      <w:r>
+        <w:rPr>
+          <w:lang w:val="en-GB"/>
+        </w:rPr>
+        <w:t>N</w:t>
+      </w:r>
+      <w:r>
+        <w:rPr>
+          <w:lang w:val="en-GB"/>
+        </w:rPr>
+        <w:t xml:space="preserve">onlinear models would be needed to </w:t>
+      </w:r>
+      <w:r>
+        <w:rPr>
+          <w:lang w:val="en-GB"/>
+        </w:rPr>
+        <w:t xml:space="preserve">accurately </w:t>
+      </w:r>
+      <w:r>
+        <w:rPr>
+          <w:lang w:val="en-GB"/>
+        </w:rPr>
+        <w:t>represent the system dynamics</w:t>
+      </w:r>
+      <w:r>
+        <w:rPr>
+          <w:lang w:val="en-GB"/>
+        </w:rPr>
+        <w:t xml:space="preserve"> </w:t>
+      </w:r>
+      <w:r>
+        <w:rPr>
+          <w:lang w:val="en-GB"/>
+        </w:rPr>
+        <w:t>and</w:t>
+      </w:r>
+      <w:r>
+        <w:rPr>
+          <w:lang w:val="en-GB"/>
+        </w:rPr>
+        <w:t xml:space="preserve"> guarantee </w:t>
+      </w:r>
+      <w:r>
+        <w:rPr>
+          <w:lang w:val="en-GB"/>
+        </w:rPr>
+        <w:t>optimal</w:t>
+      </w:r>
+      <w:r>
+        <w:rPr>
+          <w:lang w:val="en-GB"/>
+        </w:rPr>
+        <w:t xml:space="preserve"> physical design parameters</w:t>
+      </w:r>
+      <w:r>
+        <w:rPr>
+          <w:lang w:val="en-GB"/>
+        </w:rPr>
+        <w:t>.</w:t>
+      </w:r>
+      <w:r>
+        <w:rPr>
+          <w:lang w:val="en-GB"/>
+        </w:rPr>
+        <w:t xml:space="preserve"> T</w:t>
+      </w:r>
+      <w:r>
+        <w:rPr>
+          <w:lang w:val="en-GB"/>
+        </w:rPr>
+        <w:t xml:space="preserve">he design problem </w:t>
+      </w:r>
+      <w:r>
+        <w:rPr>
+          <w:lang w:val="en-GB"/>
+        </w:rPr>
+        <w:t xml:space="preserve">is then </w:t>
+      </w:r>
+      <w:r>
+        <w:rPr>
+          <w:lang w:val="en-GB"/>
+        </w:rPr>
+        <w:t xml:space="preserve">represented as </w:t>
+      </w:r>
+      <w:r>
+        <w:rPr>
+          <w:lang w:val="en-GB"/>
+        </w:rPr>
+        <w:t xml:space="preserve">a </w:t>
+      </w:r>
+      <w:r>
+        <w:rPr>
+          <w:lang w:val="en-GB"/>
+        </w:rPr>
+        <w:t>large nonlinear</w:t>
+      </w:r>
+      <w:r>
+        <w:rPr>
+          <w:lang w:val="en-GB"/>
+        </w:rPr>
+        <w:t xml:space="preserve"> </w:t>
+      </w:r>
+      <w:r>
+        <w:rPr>
+          <w:lang w:val="en-GB"/>
+        </w:rPr>
+        <w:t>two-stage stochastic NLP</w:t>
+      </w:r>
+      <w:r>
+        <w:rPr>
+          <w:lang w:val="en-GB"/>
+        </w:rPr>
+        <w:t>. T</w:t>
+      </w:r>
+      <w:r>
+        <w:rPr>
+          <w:lang w:val="en-GB"/>
+        </w:rPr>
+        <w:t xml:space="preserve">he solution of </w:t>
+      </w:r>
+      <w:r>
+        <w:rPr>
+          <w:lang w:val="en-GB"/>
+        </w:rPr>
+        <w:t xml:space="preserve">such a </w:t>
+      </w:r>
+      <w:r>
+        <w:rPr>
+          <w:lang w:val="en-GB"/>
+        </w:rPr>
+        <w:t>large NLP</w:t>
+      </w:r>
+      <w:r>
+        <w:rPr>
+          <w:lang w:val="en-GB"/>
+        </w:rPr>
+        <w:t xml:space="preserve"> can become intractable d</w:t>
+      </w:r>
+      <w:r>
+        <w:rPr>
+          <w:lang w:val="en-GB"/>
+        </w:rPr>
+        <w:t xml:space="preserve">ue to memory limitations </w:t>
+      </w:r>
+      <w:r>
+        <w:rPr>
+          <w:lang w:val="en-GB"/>
+        </w:rPr>
+        <w:t>of the computing device</w:t>
+      </w:r>
+      <w:r>
+        <w:rPr>
+          <w:lang w:val="en-GB"/>
+        </w:rPr>
+        <w:t xml:space="preserve"> used</w:t>
+      </w:r>
+      <w:r>
+        <w:rPr>
+          <w:lang w:val="en-GB"/>
+        </w:rPr>
+        <w:t xml:space="preserve">. </w:t>
+      </w:r>
+    </w:p>
+    <w:p>
+      <w:pPr>
+        <w:pStyle w:val="Els-body-text"/>
+        <w:spacing w:after="120"/>
+        <w:rPr>
+          <w:b/>
+          <w:bCs/>
+          <w:lang w:val="en-GB"/>
+        </w:rPr>
+      </w:pPr>
+      <w:r>
+        <w:rPr>
+          <w:b/>
+          <w:bCs/>
+          <w:lang w:val="en-GB"/>
+        </w:rPr>
+        <w:t>Study Design</w:t>
+      </w:r>
+    </w:p>
+    <w:p>
+      <w:pPr>
+        <w:pStyle w:val="Els-body-text"/>
+        <w:spacing w:after="120"/>
+        <w:rPr>
+          <w:lang w:val="en-GB"/>
+        </w:rPr>
+      </w:pPr>
+      <w:r>
+        <w:rPr>
+          <w:lang w:val="en-GB"/>
+        </w:rPr>
+        <w:t xml:space="preserve">Distributed optimization techniques have been used for solving </w:t>
+      </w:r>
+      <w:r>
+        <w:rPr>
+          <w:lang w:val="en-GB"/>
+        </w:rPr>
+        <w:t>similar large-scale optimization problems by dividing the centrali</w:t>
+      </w:r>
+      <w:r>
+        <w:rPr>
+          <w:lang w:val="en-GB"/>
+        </w:rPr>
+        <w:t xml:space="preserve">zed problem into smaller subproblems which </w:t>
+      </w:r>
+      <w:r>
+        <w:rPr>
+          <w:lang w:val="en-GB"/>
+        </w:rPr>
+        <w:t>can be</w:t>
+      </w:r>
+      <w:r>
+        <w:rPr>
+          <w:lang w:val="en-GB"/>
+        </w:rPr>
+        <w:t xml:space="preserve"> then solved independently. </w:t>
+      </w:r>
+      <w:r>
+        <w:rPr>
+          <w:lang w:val="en-GB"/>
+        </w:rPr>
+        <w:t xml:space="preserve"> </w:t>
+      </w:r>
+      <w:r>
+        <w:rPr>
+          <w:lang w:val="en-GB"/>
+        </w:rPr>
+        <w:t xml:space="preserve">The alternating direction method of multipliers (ADMM) can be used to </w:t>
+      </w:r>
+      <w:r>
+        <w:rPr>
+          <w:lang w:val="en-GB"/>
+        </w:rPr>
+        <w:t>coordinate between the subproblems</w:t>
+      </w:r>
+      <w:r>
+        <w:rPr>
+          <w:lang w:val="en-GB"/>
+        </w:rPr>
+        <w:t xml:space="preserve"> </w:t>
+      </w:r>
+      <w:r>
+        <w:rPr>
+          <w:lang w:val="en-GB"/>
+        </w:rPr>
+        <w:fldChar w:fldCharType="begin" w:fldLock="1"/>
+      </w:r>
+      <w:r>
+        <w:rPr>
+          <w:lang w:val="en-GB"/>
+        </w:rPr>
+        <w:instrText>ADDIN CSL_CITATION {"citationItems":[{"id":"ITEM-1","itemData":{"DOI":"10.1561/2200000016","ISSN":"19358237","abstract":"Many problems of recent interest in statistics and machine learning can be posed in the framework of convex optimization. Due to the explosion in size and complexity of modern datasets, it is increasingly important to be able to solve problems with a very large number of features or training examples. As a result, both the decentralized collection or storage of these datasets as well as accompanying distributed solution methods are either necessary or at least highly desirable. In this review, we argue that the alternating direction method of multipliers is well suited to distributed convex optimization, and in particular to large-scale problems arising in statistics, machine learning, and related areas. The method was developed in the 1970s, with roots in the 1950s, and is equivalent or closely related to many other algorithms, such as dual decomposition, the method of multipliers, Douglas-Rachford splitting, Spingarn's method of partial inverses, Dykstra's alternating projections, Bregman iterative algorithms for ℓ1 problems, proximal methods, and thers. After briefly surveying the theory and history of the algorithm, we discuss applications to a wide variety of statistical and machine learning problems of recent interest, including the lasso, sparse logistic regression, basis pursuit, covariance selection, support vector machines, and many others. We also discuss general distributed optimization, extensions to the nonconvex setting, and efficient implementation, including some details on distributed MPI and Hadoop MapReduce implementations. © 2011 S. Boyd, N. Parikh, E. Chu, B. Peleato and J. Eckstein.","author":[{"dropping-particle":"","family":"Boyd","given":"Stephen","non-dropping-particle":"","parse-names":false,"suffix":""},{"dropping-particle":"","family":"Parikh","given":"Neal","non-dropping-particle":"","parse-names":false,"suffix":""},{"dropping-particle":"","family":"Chu","given":"Eric","non-dropping-particle":"","parse-names":false,"suffix":""},{"dropping-particle":"","family":"Peleato","given":"Borja","non-dropping-particle":"","parse-names":false,"suffix":""},{"dropping-particle":"","family":"Eckstein","given":"Jonathan","non-dropping-particle":"","parse-names":false,"suffix":""}],"container-title":"Foundations and Trends in Machine Learning","id":"ITEM-1","issue":"1","issued":{"date-parts":[["2010"]]},"page":"1-122","title":"Distributed optimization and statistical learning via the alternating direction method of multipliers","type":"article-journal","volume":"3"},"uris":["http://www.mendeley.com/documents/?uuid=51855de6-d8f6-48cf-b022-157e0d7251e0"]}],"mendeley":{"formattedCitation":"(Boyd &lt;i&gt;et al.&lt;/i&gt;, 2010)","plainTextFormattedCitation":"(Boyd et al., 2010)","previouslyFormattedCitation":"(Boyd &lt;i&gt;et al.&lt;/i&gt;, 2010)"},"properties":{"noteIndex":0},"schema":"https://github.com/citation-style-language/schema/raw/master/csl-citation.json"}</w:instrText>
+      </w:r>
+      <w:r>
+        <w:rPr>
+          <w:lang w:val="en-GB"/>
+        </w:rPr>
+        <w:fldChar w:fldCharType="separate"/>
+      </w:r>
+      <w:r>
+        <w:rPr>
+          <w:noProof/>
+          <w:lang w:val="en-GB"/>
+        </w:rPr>
+        <w:t xml:space="preserve">(Boyd </w:t>
+      </w:r>
+      <w:r>
+        <w:rPr>
+          <w:i/>
+          <w:noProof/>
+          <w:lang w:val="en-GB"/>
+        </w:rPr>
+        <w:t>et al.</w:t>
+      </w:r>
+      <w:r>
+        <w:rPr>
+          <w:noProof/>
+          <w:lang w:val="en-GB"/>
+        </w:rPr>
+        <w:t>, 2010)</w:t>
+      </w:r>
+      <w:r>
+        <w:rPr>
+          <w:lang w:val="en-GB"/>
+        </w:rPr>
+        <w:fldChar w:fldCharType="end"/>
+      </w:r>
+      <w:r>
+        <w:rPr>
+          <w:lang w:val="en-GB"/>
+        </w:rPr>
+        <w:t xml:space="preserve">.  </w:t>
+      </w:r>
+    </w:p>
+    <w:p>
+      <w:pPr>
+        <w:pStyle w:val="Els-body-text"/>
+        <w:spacing w:after="120"/>
+        <w:rPr>
+          <w:lang w:val="en-GB"/>
+        </w:rPr>
+      </w:pPr>
+      <w:r>
+        <w:rPr>
+          <w:lang w:val="en-GB"/>
+        </w:rPr>
+        <w:fldChar w:fldCharType="begin" w:fldLock="1"/>
+      </w:r>
+      <w:r>
+        <w:rPr>
+          <w:lang w:val="en-GB"/>
+        </w:rPr>
+        <w:instrText>ADDIN CSL_CITATION {"citationItems":[{"id":"ITEM-1","itemData":{"DOI":"10.1016/j.compchemeng.2018.08.036","ISSN":"00981354","abstract":"We study connections between the alternating direction method of multipliers (ADMM), the classical method of multipliers (MM), and progressive hedging (PH). The connections are used to derive benchmark metrics and strategies to monitor and accelerate convergence and to help explain why ADMM and PH are capable of solving complex nonconvex NLPs. Specifically, we observe that ADMM is an inexact version of MM and approaches its performance when multiple coordination steps are performed. In addition, we use the observation that PH is a specialization of ADMM and borrow Lyapunov function and primal-dual feasibility metrics used in ADMM to explain why PH is capable of solving nonconvex NLPs. This analysis also highlights that specialized PH schemes can be derived to tackle a wider range of stochastic programs and even other problem classes. Our exposition is tutorial in nature and seeks to to motivate algorithmic improvements and new decomposition strategies","author":[{"dropping-particle":"","family":"Rodriguez","given":"Jose S.","non-dropping-particle":"","parse-names":false,"suffix":""},{"dropping-particle":"","family":"Nicholson","given":"Bethany","non-dropping-particle":"","parse-names":false,"suffix":""},{"dropping-particle":"","family":"Laird","given":"Carl","non-dropping-particle":"","parse-names":false,"suffix":""},{"dropping-particle":"","family":"Zavala","given":"Victor M.","non-dropping-particle":"","parse-names":false,"suffix":""}],"container-title":"Computers and Chemical Engineering","id":"ITEM-1","issued":{"date-parts":[["2018"]]},"page":"315-325","publisher":"Elsevier Ltd","title":"Benchmarking ADMM in nonconvex NLPs","type":"article-journal","volume":"119"},"uris":["http://www.mendeley.com/documents/?uuid=fd24cfec-038d-4086-98b7-23f51716a0a7"]}],"mendeley":{"formattedCitation":"(Rodriguez &lt;i&gt;et al.&lt;/i&gt;, 2018)","plainTextFormattedCitation":"(Rodriguez et al., 2018)","previouslyFormattedCitation":"(Rodriguez &lt;i&gt;et al.&lt;/i&gt;, 2018)"},"properties":{"noteIndex":0},"schema":"https://github.com/citation-style-language/schema/raw/master/csl-citation.json"}</w:instrText>
+      </w:r>
+      <w:r>
+        <w:rPr>
+          <w:lang w:val="en-GB"/>
+        </w:rPr>
+        <w:fldChar w:fldCharType="separate"/>
+      </w:r>
+      <w:r>
+        <w:rPr>
+          <w:noProof/>
+          <w:lang w:val="en-GB"/>
+        </w:rPr>
+        <w:t>(</w:t>
+      </w:r>
+      <w:r>
+        <w:rPr>
+          <w:noProof/>
+          <w:lang w:val="en-GB"/>
+        </w:rPr>
+        <w:t>Martí</w:t>
+      </w:r>
+      <w:r>
+        <w:rPr>
+          <w:noProof/>
+          <w:lang w:val="en-GB"/>
+        </w:rPr>
+        <w:t xml:space="preserve"> </w:t>
+      </w:r>
+      <w:r>
+        <w:rPr>
+          <w:i/>
+          <w:noProof/>
+          <w:lang w:val="en-GB"/>
+        </w:rPr>
+        <w:t>et al.</w:t>
+      </w:r>
+      <w:r>
+        <w:rPr>
+          <w:noProof/>
+          <w:lang w:val="en-GB"/>
+        </w:rPr>
+        <w:t>, 201</w:t>
+      </w:r>
+      <w:r>
+        <w:rPr>
+          <w:noProof/>
+          <w:lang w:val="en-GB"/>
+        </w:rPr>
+        <w:t>5</w:t>
+      </w:r>
+      <w:r>
+        <w:rPr>
+          <w:noProof/>
+          <w:lang w:val="en-GB"/>
+        </w:rPr>
+        <w:t>)</w:t>
+      </w:r>
+      <w:r>
+        <w:rPr>
+          <w:lang w:val="en-GB"/>
+        </w:rPr>
+        <w:fldChar w:fldCharType="end"/>
+      </w:r>
+      <w:r>
+        <w:rPr>
+          <w:lang w:val="en-GB"/>
+        </w:rPr>
+        <w:t xml:space="preserve"> </w:t>
+      </w:r>
+      <w:r>
+        <w:rPr>
+          <w:lang w:val="en-GB"/>
+        </w:rPr>
+        <w:t>present</w:t>
+      </w:r>
+      <w:r>
+        <w:rPr>
+          <w:lang w:val="en-GB"/>
+        </w:rPr>
+        <w:t>ed</w:t>
+      </w:r>
+      <w:r>
+        <w:rPr>
+          <w:lang w:val="en-GB"/>
+        </w:rPr>
+        <w:t xml:space="preserve"> </w:t>
+      </w:r>
+      <w:r>
+        <w:rPr>
+          <w:lang w:val="en-GB"/>
+        </w:rPr>
+        <w:t>how</w:t>
+      </w:r>
+      <w:r>
+        <w:rPr>
+          <w:lang w:val="en-GB"/>
+        </w:rPr>
+        <w:t xml:space="preserve"> </w:t>
+      </w:r>
+      <w:r>
+        <w:rPr>
+          <w:lang w:val="en-GB"/>
+        </w:rPr>
+        <w:t>individual</w:t>
+      </w:r>
+      <w:r>
+        <w:rPr>
+          <w:lang w:val="en-GB"/>
+        </w:rPr>
+        <w:t xml:space="preserve"> </w:t>
+      </w:r>
+      <w:r>
+        <w:rPr>
+          <w:lang w:val="en-GB"/>
+        </w:rPr>
+        <w:t xml:space="preserve">scenario could </w:t>
+      </w:r>
+      <w:r>
+        <w:rPr>
+          <w:lang w:val="en-GB"/>
+        </w:rPr>
+        <w:t xml:space="preserve">be </w:t>
+      </w:r>
+      <w:r>
+        <w:rPr>
+          <w:lang w:val="en-GB"/>
+        </w:rPr>
+        <w:t>repre</w:t>
+      </w:r>
+      <w:r>
+        <w:rPr>
+          <w:lang w:val="en-GB"/>
+        </w:rPr>
+        <w:t>sented as separate</w:t>
+      </w:r>
+      <w:r>
+        <w:rPr>
+          <w:lang w:val="en-GB"/>
+        </w:rPr>
+        <w:t xml:space="preserve"> subproblem</w:t>
+      </w:r>
+      <w:r>
+        <w:rPr>
+          <w:lang w:val="en-GB"/>
+        </w:rPr>
+        <w:t>s which are then</w:t>
+      </w:r>
+      <w:r>
+        <w:rPr>
+          <w:lang w:val="en-GB"/>
+        </w:rPr>
+        <w:t xml:space="preserve"> linked by the first stage variables</w:t>
+      </w:r>
+      <w:r>
+        <w:rPr>
+          <w:lang w:val="en-GB"/>
+        </w:rPr>
+        <w:t>.</w:t>
+      </w:r>
+      <w:r>
+        <w:rPr>
+          <w:lang w:val="en-GB"/>
+        </w:rPr>
+        <w:t xml:space="preserve"> </w:t>
+      </w:r>
+      <w:r>
+        <w:rPr>
+          <w:lang w:val="en-GB"/>
+        </w:rPr>
+        <w:fldChar w:fldCharType="begin" w:fldLock="1"/>
+      </w:r>
+      <w:r>
+        <w:rPr>
+          <w:lang w:val="en-GB"/>
+        </w:rPr>
+        <w:instrText>ADDIN CSL_CITATION {"citationItems":[{"id":"ITEM-1","itemData":{"DOI":"10.1016/j.compchemeng.2018.08.036","ISSN":"00981354","abstract":"We study connections between the alternating direction method of multipliers (ADMM), the classical method of multipliers (MM), and progressive hedging (PH). The connections are used to derive benchmark metrics and strategies to monitor and accelerate convergence and to help explain why ADMM and PH are capable of solving complex nonconvex NLPs. Specifically, we observe that ADMM is an inexact version of MM and approaches its performance when multiple coordination steps are performed. In addition, we use the observation that PH is a specialization of ADMM and borrow Lyapunov function and primal-dual feasibility metrics used in ADMM to explain why PH is capable of solving nonconvex NLPs. This analysis also highlights that specialized PH schemes can be derived to tackle a wider range of stochastic programs and even other problem classes. Our exposition is tutorial in nature and seeks to to motivate algorithmic improvements and new decomposition strategies","author":[{"dropping-particle":"","family":"Rodriguez","given":"Jose S.","non-dropping-particle":"","parse-names":false,"suffix":""},{"dropping-particle":"","family":"Nicholson","given":"Bethany","non-dropping-particle":"","parse-names":false,"suffix":""},{"dropping-particle":"","family":"Laird","given":"Carl","non-dropping-particle":"","parse-names":false,"suffix":""},{"dropping-particle":"","family":"Zavala","given":"Victor M.","non-dropping-particle":"","parse-names":false,"suffix":""}],"container-title":"Computers and Chemical Engineering","id":"ITEM-1","issued":{"date-parts":[["2018"]]},"page":"315-325","publisher":"Elsevier Ltd","title":"Benchmarking ADMM in nonconvex NLPs","type":"article-journal","volume":"119"},"uris":["http://www.mendeley.com/documents/?uuid=fd24cfec-038d-4086-98b7-23f51716a0a7"]}],"mendeley":{"formattedCitation":"(Rodriguez &lt;i&gt;et al.&lt;/i&gt;, 2018)","plainTextFormattedCitation":"(Rodriguez et al., 2018)","previouslyFormattedCitation":"(Rodriguez &lt;i&gt;et al.&lt;/i&gt;, 2018)"},"properties":{"noteIndex":0},"schema":"https://github.com/citation-style-language/schema/raw/master/csl-citation.json"}</w:instrText>
+      </w:r>
+      <w:r>
+        <w:rPr>
+          <w:lang w:val="en-GB"/>
+        </w:rPr>
+        <w:fldChar w:fldCharType="separate"/>
+      </w:r>
+      <w:r>
+        <w:rPr>
+          <w:noProof/>
+          <w:lang w:val="en-GB"/>
+        </w:rPr>
+        <w:t xml:space="preserve">(Rodriguez </w:t>
+      </w:r>
+      <w:r>
+        <w:rPr>
+          <w:i/>
+          <w:noProof/>
+          <w:lang w:val="en-GB"/>
+        </w:rPr>
+        <w:t>et al.</w:t>
+      </w:r>
+      <w:r>
+        <w:rPr>
+          <w:noProof/>
+          <w:lang w:val="en-GB"/>
+        </w:rPr>
+        <w:t>, 2018)</w:t>
+      </w:r>
+      <w:r>
+        <w:rPr>
+          <w:lang w:val="en-GB"/>
+        </w:rPr>
+        <w:fldChar w:fldCharType="end"/>
+      </w:r>
+      <w:r>
+        <w:rPr>
+          <w:lang w:val="en-GB"/>
+        </w:rPr>
+        <w:t xml:space="preserve"> </w:t>
+      </w:r>
+      <w:r>
+        <w:rPr>
+          <w:lang w:val="en-GB"/>
+        </w:rPr>
+        <w:t xml:space="preserve">presented </w:t>
+      </w:r>
+      <w:r>
+        <w:rPr>
+          <w:lang w:val="en-GB"/>
+        </w:rPr>
+        <w:t xml:space="preserve">forming subproblems </w:t>
+      </w:r>
+      <w:r>
+        <w:rPr>
+          <w:lang w:val="en-GB"/>
+        </w:rPr>
+        <w:t xml:space="preserve">linked in time </w:t>
+      </w:r>
+      <w:r>
+        <w:rPr>
+          <w:lang w:val="en-GB"/>
+        </w:rPr>
+        <w:t xml:space="preserve">by splitting the prediction horizon </w:t>
+      </w:r>
+      <w:r>
+        <w:rPr>
+          <w:lang w:val="en-GB"/>
+        </w:rPr>
+        <w:t>for</w:t>
+      </w:r>
+      <w:r>
+        <w:rPr>
+          <w:lang w:val="en-GB"/>
+        </w:rPr>
+        <w:t xml:space="preserve"> an optimal control problem. </w:t>
+      </w:r>
+      <w:r>
+        <w:rPr>
+          <w:lang w:val="en-GB"/>
+        </w:rPr>
+        <w:t xml:space="preserve"> </w:t>
+      </w:r>
+      <w:r>
+        <w:rPr>
+          <w:lang w:val="en-GB"/>
+        </w:rPr>
+        <w:t xml:space="preserve">When considering </w:t>
+      </w:r>
+      <w:r>
+        <w:rPr>
+          <w:lang w:val="en-GB"/>
+        </w:rPr>
+        <w:t xml:space="preserve">very large prediction horizons and many scenarios, either of these approaches separately </w:t>
+      </w:r>
+      <w:r>
+        <w:rPr>
+          <w:lang w:val="en-GB"/>
+        </w:rPr>
+        <w:t xml:space="preserve">might not be </w:t>
+      </w:r>
+      <w:proofErr w:type="gramStart"/>
+      <w:r>
+        <w:rPr>
+          <w:lang w:val="en-GB"/>
+        </w:rPr>
+        <w:t>sufficient</w:t>
+      </w:r>
+      <w:proofErr w:type="gramEnd"/>
+      <w:r>
+        <w:rPr>
+          <w:lang w:val="en-GB"/>
+        </w:rPr>
+        <w:t xml:space="preserve"> to </w:t>
+      </w:r>
+      <w:r>
+        <w:rPr>
+          <w:lang w:val="en-GB"/>
+        </w:rPr>
+        <w:t>create</w:t>
+      </w:r>
+      <w:r>
+        <w:rPr>
+          <w:lang w:val="en-GB"/>
+        </w:rPr>
+        <w:t xml:space="preserve"> subproblems that </w:t>
+      </w:r>
+      <w:r>
+        <w:rPr>
+          <w:lang w:val="en-GB"/>
+        </w:rPr>
+        <w:t xml:space="preserve">are </w:t>
+      </w:r>
+      <w:r>
+        <w:rPr>
+          <w:lang w:val="en-GB"/>
+        </w:rPr>
+        <w:t xml:space="preserve">within the available memory </w:t>
+      </w:r>
+      <w:r>
+        <w:rPr>
+          <w:lang w:val="en-GB"/>
+        </w:rPr>
+        <w:t xml:space="preserve">of the device. </w:t>
+      </w:r>
+    </w:p>
+    <w:p>
+      <w:pPr>
+        <w:pStyle w:val="Els-body-text"/>
+        <w:spacing w:after="120"/>
+        <w:rPr>
+          <w:lang w:val="en-GB"/>
+        </w:rPr>
+      </w:pPr>
+      <w:r>
+        <w:rPr>
+          <w:lang w:val="en-GB"/>
+        </w:rPr>
+        <w:t>We present a</w:t>
+      </w:r>
+      <w:r>
+        <w:rPr>
+          <w:lang w:val="en-GB"/>
+        </w:rPr>
+        <w:t xml:space="preserve"> general formulation</w:t>
+      </w:r>
+      <w:r>
+        <w:rPr>
+          <w:lang w:val="en-GB"/>
+        </w:rPr>
+        <w:t xml:space="preserve"> using the ADMM algorithm</w:t>
+      </w:r>
+      <w:r>
+        <w:rPr>
+          <w:lang w:val="en-GB"/>
+        </w:rPr>
+        <w:t xml:space="preserve"> </w:t>
+      </w:r>
+      <w:r>
+        <w:rPr>
+          <w:lang w:val="en-GB"/>
+        </w:rPr>
+        <w:t>t</w:t>
+      </w:r>
+      <w:r>
+        <w:rPr>
+          <w:lang w:val="en-GB"/>
+        </w:rPr>
+        <w:t>o</w:t>
+      </w:r>
+      <w:r>
+        <w:rPr>
+          <w:lang w:val="en-GB"/>
+        </w:rPr>
+        <w:t xml:space="preserve"> </w:t>
+      </w:r>
+      <w:r>
+        <w:rPr>
+          <w:lang w:val="en-GB"/>
+        </w:rPr>
+        <w:t>create subproblems</w:t>
+      </w:r>
+      <w:r>
+        <w:rPr>
+          <w:lang w:val="en-GB"/>
+        </w:rPr>
+        <w:t xml:space="preserve"> </w:t>
+      </w:r>
+      <w:r>
+        <w:rPr>
+          <w:lang w:val="en-GB"/>
+        </w:rPr>
+        <w:t xml:space="preserve">that are separated </w:t>
+      </w:r>
+      <w:r>
+        <w:rPr>
+          <w:lang w:val="en-GB"/>
+        </w:rPr>
+        <w:t xml:space="preserve">both </w:t>
+      </w:r>
+      <w:r>
+        <w:rPr>
+          <w:lang w:val="en-GB"/>
+        </w:rPr>
+        <w:t>by</w:t>
+      </w:r>
+      <w:r>
+        <w:rPr>
+          <w:lang w:val="en-GB"/>
+        </w:rPr>
+        <w:t xml:space="preserve"> </w:t>
+      </w:r>
+      <w:r>
+        <w:rPr>
+          <w:lang w:val="en-GB"/>
+        </w:rPr>
+        <w:t>scenarios</w:t>
+      </w:r>
+      <w:r>
+        <w:rPr>
+          <w:lang w:val="en-GB"/>
+        </w:rPr>
+        <w:t xml:space="preserve"> </w:t>
+      </w:r>
+      <w:r>
+        <w:rPr>
+          <w:lang w:val="en-GB"/>
+        </w:rPr>
+        <w:t>and</w:t>
+      </w:r>
+      <w:r>
+        <w:rPr>
+          <w:lang w:val="en-GB"/>
+        </w:rPr>
+        <w:t xml:space="preserve"> </w:t>
+      </w:r>
+      <w:r>
+        <w:rPr>
+          <w:lang w:val="en-GB"/>
+        </w:rPr>
+        <w:t>in time</w:t>
+      </w:r>
+      <w:r>
+        <w:rPr>
+          <w:lang w:val="en-GB"/>
+        </w:rPr>
+        <w:t xml:space="preserve"> </w:t>
+      </w:r>
+      <w:r>
+        <w:rPr>
+          <w:lang w:val="en-GB"/>
+        </w:rPr>
+        <w:t>(</w:t>
+      </w:r>
+      <w:r>
+        <w:rPr>
+          <w:lang w:val="en-GB"/>
+        </w:rPr>
+        <w:t>within each scenario</w:t>
+      </w:r>
+      <w:r>
+        <w:rPr>
+          <w:lang w:val="en-GB"/>
+        </w:rPr>
+        <w:t>)</w:t>
+      </w:r>
+      <w:r>
+        <w:rPr>
+          <w:lang w:val="en-GB"/>
+        </w:rPr>
+        <w:t xml:space="preserve">. This lets us </w:t>
+      </w:r>
+      <w:r>
+        <w:rPr>
+          <w:lang w:val="en-GB"/>
+        </w:rPr>
+        <w:t>form much smaller</w:t>
+      </w:r>
+      <w:r>
+        <w:rPr>
+          <w:lang w:val="en-GB"/>
+        </w:rPr>
+        <w:t xml:space="preserve"> subproblems </w:t>
+      </w:r>
+      <w:r>
+        <w:rPr>
+          <w:lang w:val="en-GB"/>
+        </w:rPr>
+        <w:t>as needed which we then</w:t>
+      </w:r>
+      <w:r>
+        <w:rPr>
+          <w:lang w:val="en-GB"/>
+        </w:rPr>
+        <w:t xml:space="preserve"> solve </w:t>
+      </w:r>
+      <w:r>
+        <w:rPr>
+          <w:lang w:val="en-GB"/>
+        </w:rPr>
+        <w:t>in</w:t>
+      </w:r>
+      <w:r>
+        <w:rPr>
+          <w:lang w:val="en-GB"/>
+        </w:rPr>
+        <w:t xml:space="preserve"> a distributed manner. </w:t>
+      </w:r>
+      <w:r>
+        <w:rPr>
+          <w:lang w:val="en-GB"/>
+        </w:rPr>
+        <w:t xml:space="preserve"> </w:t>
+      </w:r>
+    </w:p>
+    <w:p>
+      <w:pPr>
+        <w:pStyle w:val="Els-body-text"/>
+        <w:spacing w:after="120"/>
+        <w:rPr>
+          <w:b/>
+          <w:bCs/>
+          <w:lang w:val="en-GB"/>
+        </w:rPr>
+      </w:pPr>
+      <w:r>
+        <w:rPr>
+          <w:b/>
+          <w:bCs/>
+          <w:lang w:val="en-GB"/>
+        </w:rPr>
+        <w:t>Results</w:t>
+      </w:r>
+    </w:p>
+    <w:p>
+      <w:pPr>
+        <w:pStyle w:val="Els-body-text"/>
+        <w:spacing w:after="120"/>
+        <w:rPr>
+          <w:lang w:val="en-GB"/>
+        </w:rPr>
+      </w:pPr>
+      <w:r>
+        <w:t>Our</w:t>
+      </w:r>
+      <w:r>
+        <w:t xml:space="preserve"> </w:t>
+      </w:r>
+      <w:r>
+        <w:t xml:space="preserve">distributed approach </w:t>
+      </w:r>
+      <w:r>
+        <w:t>is shown to be able to reach the</w:t>
+      </w:r>
+      <w:r>
+        <w:t xml:space="preserve"> sam</w:t>
+      </w:r>
+      <w:r>
+        <w:t xml:space="preserve">e </w:t>
+      </w:r>
+      <w:r>
+        <w:t xml:space="preserve">local </w:t>
+      </w:r>
+      <w:r>
+        <w:t xml:space="preserve">solution as </w:t>
+      </w:r>
+      <w:r>
+        <w:t>compared to</w:t>
+      </w:r>
+      <w:r>
+        <w:t xml:space="preserve"> solving the problem</w:t>
+      </w:r>
+      <w:r>
+        <w:t xml:space="preserve"> </w:t>
+      </w:r>
+      <w:r>
+        <w:t>centrally</w:t>
+      </w:r>
+      <w:r>
+        <w:t xml:space="preserve"> within few iterations (</w:t>
+      </w:r>
+      <w:r>
+        <w:t>around 1</w:t>
+      </w:r>
+      <w:r>
+        <w:t>5</w:t>
+      </w:r>
+      <w:r>
+        <w:t xml:space="preserve"> – </w:t>
+      </w:r>
+      <w:r>
+        <w:t>2</w:t>
+      </w:r>
+      <w:r>
+        <w:t>5)</w:t>
+      </w:r>
+      <w:r>
+        <w:t xml:space="preserve"> of the ADMM algorithm</w:t>
+      </w:r>
+      <w:r>
+        <w:t>.</w:t>
+      </w:r>
+      <w:r>
+        <w:t xml:space="preserve"> The</w:t>
+      </w:r>
+      <w:r>
+        <w:t xml:space="preserve"> </w:t>
+      </w:r>
+      <w:r>
+        <w:t>impact of varying the penalty parameter</w:t>
+      </w:r>
+      <w:r>
+        <w:t xml:space="preserve"> used in ADMM</w:t>
+      </w:r>
+      <w:r>
+        <w:t xml:space="preserve"> </w:t>
+      </w:r>
+      <w:r>
+        <w:t xml:space="preserve">on the speed of convergence </w:t>
+      </w:r>
+      <w:r>
+        <w:t xml:space="preserve">is </w:t>
+      </w:r>
+      <w:r>
+        <w:t xml:space="preserve">also </w:t>
+      </w:r>
+      <w:r>
+        <w:rPr>
+          <w:lang w:val="en-GB"/>
+        </w:rPr>
+        <w:t>analysed</w:t>
+      </w:r>
+      <w:r>
+        <w:t>.</w:t>
+      </w:r>
+    </w:p>
+    <w:p>
+      <w:pPr>
+        <w:pStyle w:val="Els-body-text"/>
+        <w:spacing w:after="120"/>
+        <w:rPr>
+          <w:b/>
+          <w:bCs/>
+          <w:lang w:val="en-GB"/>
+        </w:rPr>
+      </w:pPr>
+      <w:r>
+        <w:rPr>
+          <w:b/>
+          <w:bCs/>
+          <w:lang w:val="en-GB"/>
+        </w:rPr>
+        <w:t>Conclusion</w:t>
+      </w:r>
+    </w:p>
+    <w:p>
+      <w:pPr>
+        <w:pStyle w:val="Els-body-text"/>
+        <w:spacing w:after="120"/>
+        <w:rPr>
+          <w:lang w:val="en-GB"/>
+        </w:rPr>
+      </w:pPr>
+      <w:r>
+        <w:rPr>
+          <w:lang w:val="en-GB"/>
+        </w:rPr>
+        <w:t>The overall solution time for the distributed approach is expected</w:t>
+      </w:r>
+      <w:r>
+        <w:rPr>
+          <w:lang w:val="en-GB"/>
+        </w:rPr>
+        <w:t xml:space="preserve"> to be</w:t>
+      </w:r>
+      <w:r>
+        <w:rPr>
+          <w:lang w:val="en-GB"/>
+        </w:rPr>
+        <w:t xml:space="preserve"> larger compared to solving the problem centrally (if possible). </w:t>
+      </w:r>
+      <w:r>
+        <w:rPr>
+          <w:lang w:val="en-GB"/>
+        </w:rPr>
+        <w:t>But the</w:t>
+      </w:r>
+      <w:r>
+        <w:rPr>
+          <w:lang w:val="en-GB"/>
+        </w:rPr>
+        <w:t xml:space="preserve"> distributed approach </w:t>
+      </w:r>
+      <w:r>
+        <w:rPr>
+          <w:lang w:val="en-GB"/>
+        </w:rPr>
+        <w:t xml:space="preserve">provides benefit in </w:t>
+      </w:r>
+      <w:r>
+        <w:rPr>
+          <w:lang w:val="en-GB"/>
+        </w:rPr>
+        <w:t>limited memory usag</w:t>
+      </w:r>
+      <w:r>
+        <w:rPr>
+          <w:lang w:val="en-GB"/>
+        </w:rPr>
+        <w:t>e,</w:t>
+      </w:r>
+      <w:r>
+        <w:rPr>
+          <w:lang w:val="en-GB"/>
+        </w:rPr>
+        <w:t xml:space="preserve"> thus </w:t>
+      </w:r>
+      <w:r>
+        <w:rPr>
+          <w:lang w:val="en-GB"/>
+        </w:rPr>
+        <w:t xml:space="preserve">allowing </w:t>
+      </w:r>
+      <w:r>
+        <w:rPr>
+          <w:lang w:val="en-GB"/>
+        </w:rPr>
+        <w:t xml:space="preserve">us </w:t>
+      </w:r>
+      <w:r>
+        <w:rPr>
+          <w:lang w:val="en-GB"/>
+        </w:rPr>
+        <w:t xml:space="preserve">to </w:t>
+      </w:r>
+      <w:r>
+        <w:rPr>
+          <w:lang w:val="en-GB"/>
+        </w:rPr>
+        <w:t>formulate and solve</w:t>
+      </w:r>
+      <w:r>
+        <w:rPr>
+          <w:lang w:val="en-GB"/>
+        </w:rPr>
+        <w:t xml:space="preserve"> </w:t>
+      </w:r>
+      <w:r>
+        <w:rPr>
+          <w:lang w:val="en-GB"/>
+        </w:rPr>
+        <w:t xml:space="preserve">larger problems </w:t>
+      </w:r>
+      <w:r>
+        <w:rPr>
+          <w:lang w:val="en-GB"/>
+        </w:rPr>
+        <w:t xml:space="preserve">without being constrained by the available memory </w:t>
+      </w:r>
+      <w:r>
+        <w:rPr>
+          <w:lang w:val="en-GB"/>
+        </w:rPr>
+        <w:t>in a single machine.</w:t>
+      </w:r>
+      <w:r>
+        <w:rPr>
+          <w:lang w:val="en-GB"/>
+        </w:rPr>
+        <w:t xml:space="preserve"> </w:t>
+      </w:r>
+      <w:r>
+        <w:rPr>
+          <w:lang w:val="en-GB"/>
+        </w:rPr>
+        <w:t>The approach also provides the ability to use multiple small</w:t>
+      </w:r>
+      <w:r>
+        <w:rPr>
+          <w:lang w:val="en-GB"/>
+        </w:rPr>
+        <w:t>er</w:t>
+      </w:r>
+      <w:r>
+        <w:rPr>
+          <w:lang w:val="en-GB"/>
+        </w:rPr>
+        <w:t xml:space="preserve"> machines in parallel</w:t>
+      </w:r>
+      <w:r>
+        <w:rPr>
+          <w:lang w:val="en-GB"/>
+        </w:rPr>
+        <w:t xml:space="preserve"> that improve the </w:t>
+      </w:r>
+      <w:r>
+        <w:rPr>
+          <w:lang w:val="en-GB"/>
+        </w:rPr>
+        <w:t>computation</w:t>
+      </w:r>
+      <w:r>
+        <w:rPr>
+          <w:lang w:val="en-GB"/>
+        </w:rPr>
+        <w:t xml:space="preserve"> times compared to a sequential implementation</w:t>
+      </w:r>
+      <w:r>
+        <w:rPr>
+          <w:lang w:val="en-GB"/>
+        </w:rPr>
+        <w:t>.</w:t>
+      </w:r>
+      <w:r>
+        <w:rPr>
+          <w:lang w:val="en-GB"/>
+        </w:rPr>
+        <w:t xml:space="preserve"> </w:t>
+      </w:r>
+      <w:bookmarkStart w:name="_GoBack" w:id="0"/>
+      <w:bookmarkEnd w:id="0"/>
+      <w:r>
+        <w:rPr>
+          <w:lang w:val="en-GB"/>
+        </w:rPr>
+        <w:t xml:space="preserve">Although ADMM cannot guarantee </w:t>
+      </w:r>
+      <w:r>
+        <w:rPr>
+          <w:lang w:val="en-GB"/>
+        </w:rPr>
+        <w:t>convergence for</w:t>
+      </w:r>
+      <w:r>
+        <w:rPr>
+          <w:lang w:val="en-GB"/>
+        </w:rPr>
+        <w:t xml:space="preserve"> generic </w:t>
+      </w:r>
+      <w:r>
+        <w:rPr>
+          <w:lang w:val="en-GB"/>
+        </w:rPr>
+        <w:t xml:space="preserve">nonconvex problems, </w:t>
+      </w:r>
+      <w:r>
+        <w:rPr>
+          <w:lang w:val="en-GB"/>
+        </w:rPr>
+        <w:t>i</w:t>
+      </w:r>
+      <w:r>
+        <w:rPr>
+          <w:lang w:val="en-GB"/>
+        </w:rPr>
+        <w:t xml:space="preserve">n practice these schemes have been shown </w:t>
+      </w:r>
+      <w:r>
+        <w:rPr>
+          <w:lang w:val="en-GB"/>
+        </w:rPr>
+        <w:t xml:space="preserve">to </w:t>
+      </w:r>
+      <w:r>
+        <w:rPr>
+          <w:lang w:val="en-GB"/>
+        </w:rPr>
+        <w:t xml:space="preserve">perform satisfactorily on </w:t>
+      </w:r>
+      <w:r>
+        <w:rPr>
+          <w:lang w:val="en-GB"/>
+        </w:rPr>
+        <w:t>complex nonconvex-NLPs</w:t>
+      </w:r>
+      <w:r>
+        <w:rPr>
+          <w:lang w:val="en-GB"/>
+        </w:rPr>
+        <w:t xml:space="preserve">. </w:t>
+      </w:r>
+    </w:p>
+    <w:p>
+      <w:pPr>
+        <w:pStyle w:val="Els-body-text"/>
+        <w:spacing w:after="120"/>
+        <w:rPr>
+          <w:lang w:val="en-GB"/>
+        </w:rPr>
+      </w:pPr>
+      <w:r>
         <w:rPr>
           <w:b w:val="1"/>
           <w:bCs w:val="1"/>
           <w:lang w:val="en-GB"/>
         </w:rPr>
-      </w:pPr>
-      <w:r>
-        <w:rPr>
-          <w:b w:val="1"/>
-          <w:bCs w:val="1"/>
-          <w:lang w:val="en-GB"/>
-        </w:rPr>
-        <w:t>Motivation</w:t>
-      </w:r>
-    </w:p>
-    <w:p>
-      <w:pPr>
-        <w:pStyle w:val="Els-body-text"/>
-        <w:spacing w:after="120"/>
-        <w:rPr>
-          <w:lang w:val="en-GB"/>
-        </w:rPr>
-      </w:pPr>
-      <w:r>
-        <w:rPr>
-          <w:lang w:val="en-GB"/>
-        </w:rPr>
-        <w:t xml:space="preserve">Thermal energy storage </w:t>
-      </w:r>
-      <w:r>
-        <w:rPr>
-          <w:lang w:val="en-GB"/>
-        </w:rPr>
-        <w:t xml:space="preserve">(TES) </w:t>
-      </w:r>
-      <w:r>
-        <w:rPr>
-          <w:lang w:val="en-GB"/>
-        </w:rPr>
-        <w:t xml:space="preserve">systems help mitigate the issue of asynchronous supply and demand profiles of heat </w:t>
-      </w:r>
-      <w:r>
-        <w:rPr>
-          <w:lang w:val="en-GB"/>
-        </w:rPr>
-        <w:t xml:space="preserve">in industrial systems </w:t>
-      </w:r>
-      <w:r>
-        <w:rPr>
-          <w:lang w:val="en-GB"/>
-        </w:rPr>
-        <w:t xml:space="preserve">by providing </w:t>
-      </w:r>
-      <w:r>
-        <w:rPr>
-          <w:lang w:val="en-GB"/>
-        </w:rPr>
-        <w:t>additional degree</w:t>
-      </w:r>
-      <w:r>
-        <w:rPr>
-          <w:lang w:val="en-GB"/>
-        </w:rPr>
-        <w:t>s</w:t>
-      </w:r>
-      <w:r>
-        <w:rPr>
-          <w:lang w:val="en-GB"/>
-        </w:rPr>
-        <w:t xml:space="preserve"> of freedom</w:t>
-      </w:r>
-      <w:r>
-        <w:rPr>
-          <w:lang w:val="en-GB"/>
-        </w:rPr>
-        <w:t xml:space="preserve"> during operation.</w:t>
-      </w:r>
-      <w:r>
-        <w:rPr>
-          <w:lang w:val="en-GB"/>
-        </w:rPr>
-        <w:t xml:space="preserve"> </w:t>
-      </w:r>
-      <w:r>
-        <w:rPr>
-          <w:lang w:val="en-GB"/>
-        </w:rPr>
-        <w:t xml:space="preserve">A systematic </w:t>
-      </w:r>
-      <w:r>
-        <w:rPr>
-          <w:lang w:val="en-GB"/>
-        </w:rPr>
-        <w:t xml:space="preserve">approach to </w:t>
-      </w:r>
-      <w:r>
-        <w:rPr>
-          <w:lang w:val="en-GB"/>
-        </w:rPr>
-        <w:t xml:space="preserve">design </w:t>
-      </w:r>
-      <w:r>
-        <w:rPr>
-          <w:lang w:val="en-GB"/>
-        </w:rPr>
-        <w:t xml:space="preserve">of </w:t>
-      </w:r>
-      <w:r>
-        <w:rPr>
-          <w:lang w:val="en-GB"/>
-        </w:rPr>
-        <w:t>these</w:t>
-      </w:r>
-      <w:r>
-        <w:rPr>
-          <w:lang w:val="en-GB"/>
-        </w:rPr>
-        <w:t xml:space="preserve"> systems </w:t>
-      </w:r>
-      <w:r>
-        <w:rPr>
-          <w:lang w:val="en-GB"/>
-        </w:rPr>
-        <w:t xml:space="preserve">needs to account for uncertainties in </w:t>
-      </w:r>
-      <w:r>
-        <w:rPr>
-          <w:lang w:val="en-GB"/>
-        </w:rPr>
-        <w:t>future</w:t>
-      </w:r>
-      <w:r>
-        <w:rPr>
-          <w:lang w:val="en-GB"/>
-        </w:rPr>
-        <w:t xml:space="preserve"> demand and supply profiles</w:t>
-      </w:r>
-      <w:r>
-        <w:rPr>
-          <w:lang w:val="en-GB"/>
-        </w:rPr>
-        <w:t xml:space="preserve"> of </w:t>
-      </w:r>
-      <w:r>
-        <w:rPr>
-          <w:lang w:val="en-GB"/>
-        </w:rPr>
-        <w:t>thermal energy</w:t>
-      </w:r>
-      <w:r>
-        <w:rPr>
-          <w:lang w:val="en-GB"/>
-        </w:rPr>
-        <w:t xml:space="preserve">. </w:t>
-      </w:r>
-      <w:r>
-        <w:rPr>
-          <w:lang w:val="en-GB"/>
-        </w:rPr>
-        <w:t>Long</w:t>
-      </w:r>
-      <w:r>
-        <w:rPr>
-          <w:lang w:val="en-GB"/>
-        </w:rPr>
-        <w:t xml:space="preserve"> time horizons </w:t>
-      </w:r>
-      <w:r>
-        <w:rPr>
-          <w:lang w:val="en-GB"/>
-        </w:rPr>
-        <w:t xml:space="preserve">and </w:t>
-      </w:r>
-      <w:r>
-        <w:rPr>
-          <w:lang w:val="en-GB"/>
-        </w:rPr>
-        <w:t>many</w:t>
-      </w:r>
-      <w:r>
-        <w:rPr>
-          <w:lang w:val="en-GB"/>
-        </w:rPr>
-        <w:t xml:space="preserve"> scenarios need to be considered </w:t>
-      </w:r>
-      <w:r>
-        <w:rPr>
-          <w:lang w:val="en-GB"/>
-        </w:rPr>
-        <w:t xml:space="preserve">to adequately represent the uncertainty and </w:t>
-      </w:r>
-      <w:r>
-        <w:rPr>
-          <w:lang w:val="en-GB"/>
-        </w:rPr>
-        <w:t xml:space="preserve">assess the </w:t>
-      </w:r>
-      <w:r>
-        <w:rPr>
-          <w:lang w:val="en-GB"/>
-        </w:rPr>
-        <w:t>long-term</w:t>
-      </w:r>
-      <w:r>
-        <w:rPr>
-          <w:lang w:val="en-GB"/>
-        </w:rPr>
-        <w:t xml:space="preserve"> profitability of the system</w:t>
-      </w:r>
-      <w:r>
-        <w:rPr>
-          <w:lang w:val="en-GB"/>
-        </w:rPr>
-        <w:t>.</w:t>
-      </w:r>
-      <w:r>
-        <w:rPr>
-          <w:lang w:val="en-GB"/>
-        </w:rPr>
-        <w:t xml:space="preserve"> </w:t>
-      </w:r>
-      <w:r>
-        <w:rPr>
-          <w:lang w:val="en-GB"/>
-        </w:rPr>
-        <w:t xml:space="preserve"> </w:t>
-      </w:r>
-    </w:p>
-    <w:p>
-      <w:pPr>
-        <w:pStyle w:val="Els-body-text"/>
-        <w:spacing w:after="120"/>
-        <w:rPr>
-          <w:lang w:val="en-GB"/>
-        </w:rPr>
-      </w:pPr>
-      <w:r>
-        <w:rPr>
-          <w:lang w:val="en-GB"/>
-        </w:rPr>
-        <w:t>S</w:t>
-      </w:r>
-      <w:r>
-        <w:rPr>
-          <w:lang w:val="en-GB"/>
-        </w:rPr>
-        <w:t>imple linear model</w:t>
-      </w:r>
-      <w:r>
-        <w:rPr>
-          <w:lang w:val="en-GB"/>
-        </w:rPr>
-        <w:t>s</w:t>
-      </w:r>
-      <w:r>
-        <w:rPr>
-          <w:lang w:val="en-GB"/>
-        </w:rPr>
-        <w:t xml:space="preserve"> can be used</w:t>
-      </w:r>
-      <w:r>
-        <w:rPr>
-          <w:lang w:val="en-GB"/>
-        </w:rPr>
-        <w:t xml:space="preserve"> to represent the system dynamics</w:t>
-      </w:r>
-      <w:r>
-        <w:rPr>
-          <w:lang w:val="en-GB"/>
-        </w:rPr>
-        <w:t xml:space="preserve"> </w:t>
-      </w:r>
-      <w:r>
-        <w:rPr>
-          <w:lang w:val="en-GB"/>
-        </w:rPr>
-        <w:t xml:space="preserve">and </w:t>
-      </w:r>
-      <w:r>
-        <w:rPr>
-          <w:lang w:val="en-GB"/>
-        </w:rPr>
-        <w:t>the</w:t>
-      </w:r>
-      <w:r>
-        <w:rPr>
-          <w:lang w:val="en-GB"/>
-        </w:rPr>
-        <w:t xml:space="preserve"> </w:t>
-      </w:r>
-      <w:r>
-        <w:rPr>
-          <w:lang w:val="en-GB"/>
-        </w:rPr>
-        <w:t xml:space="preserve">physical design parameters then calculated from the solution </w:t>
-      </w:r>
-      <w:r>
-        <w:rPr>
-          <w:lang w:val="en-GB"/>
-        </w:rPr>
-        <w:t xml:space="preserve">of a two-stage stochastic LP </w:t>
-      </w:r>
-      <w:r>
-        <w:rPr>
-          <w:lang w:val="en-GB"/>
-        </w:rPr>
-        <w:t xml:space="preserve">based on some heuristics </w:t>
-      </w:r>
-      <w:r>
-        <w:rPr>
-          <w:lang w:val="en-GB"/>
-        </w:rPr>
-        <w:t>(</w:t>
-      </w:r>
-      <w:r>
-        <w:rPr>
-          <w:lang w:val="en-GB"/>
-        </w:rPr>
-        <w:t xml:space="preserve">Thombre </w:t>
-      </w:r>
-      <w:r>
-        <w:rPr>
-          <w:i/>
-          <w:noProof/>
-          <w:lang w:val="en-GB"/>
-        </w:rPr>
-        <w:t>et</w:t>
-      </w:r>
-      <w:r>
-        <w:rPr>
-          <w:i/>
-          <w:noProof/>
-          <w:lang w:val="en-GB"/>
-        </w:rPr>
-        <w:t xml:space="preserve"> </w:t>
-      </w:r>
-      <w:r>
-        <w:rPr>
-          <w:i/>
-          <w:noProof/>
-          <w:lang w:val="en-GB"/>
-        </w:rPr>
-        <w:t>al</w:t>
-      </w:r>
-      <w:r>
-        <w:rPr>
-          <w:i/>
-          <w:noProof/>
-          <w:lang w:val="en-GB"/>
-        </w:rPr>
-        <w:t>.,</w:t>
-      </w:r>
-      <w:r>
-        <w:rPr>
-          <w:lang w:val="en-GB"/>
-        </w:rPr>
-        <w:t xml:space="preserve"> 2020</w:t>
-      </w:r>
-      <w:r>
-        <w:rPr>
-          <w:lang w:val="en-GB"/>
-        </w:rPr>
-        <w:t>)</w:t>
-      </w:r>
-      <w:r>
-        <w:rPr>
-          <w:lang w:val="en-GB"/>
-        </w:rPr>
-        <w:t xml:space="preserve">. </w:t>
-      </w:r>
-      <w:r>
-        <w:rPr>
-          <w:lang w:val="en-GB"/>
-        </w:rPr>
-        <w:t xml:space="preserve">The issue </w:t>
-      </w:r>
-      <w:r>
-        <w:rPr>
-          <w:lang w:val="en-GB"/>
-        </w:rPr>
-        <w:t xml:space="preserve">anticipated </w:t>
-      </w:r>
-      <w:r>
-        <w:rPr>
-          <w:lang w:val="en-GB"/>
-        </w:rPr>
-        <w:t xml:space="preserve">with such </w:t>
-      </w:r>
-      <w:r>
-        <w:rPr>
-          <w:lang w:val="en-GB"/>
-        </w:rPr>
-        <w:t xml:space="preserve">an </w:t>
-      </w:r>
-      <w:r>
-        <w:rPr>
-          <w:lang w:val="en-GB"/>
-        </w:rPr>
-        <w:t xml:space="preserve">approach </w:t>
-      </w:r>
-      <w:r>
-        <w:rPr>
-          <w:lang w:val="en-GB"/>
-        </w:rPr>
-        <w:t>is that the</w:t>
-      </w:r>
-      <w:r>
-        <w:rPr>
-          <w:lang w:val="en-GB"/>
-        </w:rPr>
-        <w:t>se</w:t>
-      </w:r>
-      <w:r>
-        <w:rPr>
-          <w:lang w:val="en-GB"/>
-        </w:rPr>
-        <w:t xml:space="preserve"> physical design parameters </w:t>
-      </w:r>
-      <w:r>
-        <w:rPr>
-          <w:lang w:val="en-GB"/>
-        </w:rPr>
-        <w:t>are not necessar</w:t>
-      </w:r>
-      <w:r>
-        <w:rPr>
-          <w:lang w:val="en-GB"/>
-        </w:rPr>
-        <w:t>ily</w:t>
-      </w:r>
-      <w:r>
-        <w:rPr>
-          <w:lang w:val="en-GB"/>
-        </w:rPr>
-        <w:t xml:space="preserve"> optimal and c</w:t>
-      </w:r>
-      <w:r>
-        <w:rPr>
-          <w:lang w:val="en-GB"/>
-        </w:rPr>
-        <w:t>ould</w:t>
-      </w:r>
-      <w:r>
-        <w:rPr>
-          <w:lang w:val="en-GB"/>
-        </w:rPr>
-        <w:t xml:space="preserve"> even </w:t>
-      </w:r>
-      <w:r>
-        <w:rPr>
-          <w:lang w:val="en-GB"/>
-        </w:rPr>
-        <w:t xml:space="preserve">be </w:t>
-      </w:r>
-      <w:r>
-        <w:rPr>
-          <w:lang w:val="en-GB"/>
-        </w:rPr>
-        <w:t>infeasible due to the linear model approximations.</w:t>
-      </w:r>
-    </w:p>
-    <w:p>
-      <w:pPr>
-        <w:pStyle w:val="Els-body-text"/>
-        <w:spacing w:after="120"/>
-        <w:rPr>
-          <w:lang w:val="en-GB"/>
-        </w:rPr>
-      </w:pPr>
-      <w:r>
-        <w:rPr>
-          <w:lang w:val="en-GB"/>
-        </w:rPr>
-        <w:t>N</w:t>
-      </w:r>
-      <w:r>
-        <w:rPr>
-          <w:lang w:val="en-GB"/>
-        </w:rPr>
-        <w:t xml:space="preserve">onlinear models would be needed to </w:t>
-      </w:r>
-      <w:r>
-        <w:rPr>
-          <w:lang w:val="en-GB"/>
-        </w:rPr>
-        <w:t xml:space="preserve">accurately </w:t>
-      </w:r>
-      <w:r>
-        <w:rPr>
-          <w:lang w:val="en-GB"/>
-        </w:rPr>
-        <w:t>represent the system dynamics</w:t>
-      </w:r>
-      <w:r>
-        <w:rPr>
-          <w:lang w:val="en-GB"/>
-        </w:rPr>
-        <w:t xml:space="preserve"> </w:t>
-      </w:r>
-      <w:r>
-        <w:rPr>
-          <w:lang w:val="en-GB"/>
-        </w:rPr>
-        <w:t>and</w:t>
-      </w:r>
-      <w:r>
-        <w:rPr>
-          <w:lang w:val="en-GB"/>
-        </w:rPr>
-        <w:t xml:space="preserve"> guarantee </w:t>
-      </w:r>
-      <w:r>
-        <w:rPr>
-          <w:lang w:val="en-GB"/>
-        </w:rPr>
-        <w:t>optimal</w:t>
-      </w:r>
-      <w:r>
-        <w:rPr>
-          <w:lang w:val="en-GB"/>
-        </w:rPr>
-        <w:t xml:space="preserve"> physical design parameters</w:t>
-      </w:r>
-      <w:r>
-        <w:rPr>
-          <w:lang w:val="en-GB"/>
-        </w:rPr>
-        <w:t xml:space="preserve"> and t</w:t>
-      </w:r>
-      <w:r>
-        <w:rPr>
-          <w:lang w:val="en-GB"/>
-        </w:rPr>
-        <w:t xml:space="preserve">he design problem </w:t>
-      </w:r>
-      <w:r>
-        <w:rPr>
-          <w:lang w:val="en-GB"/>
-        </w:rPr>
-        <w:t xml:space="preserve">represented as </w:t>
-      </w:r>
-      <w:r>
-        <w:rPr>
-          <w:lang w:val="en-GB"/>
-        </w:rPr>
-        <w:t>a two-stage stochastic NLP</w:t>
-      </w:r>
-      <w:r>
-        <w:rPr>
-          <w:lang w:val="en-GB"/>
-        </w:rPr>
-        <w:t>. T</w:t>
-      </w:r>
-      <w:r>
-        <w:rPr>
-          <w:lang w:val="en-GB"/>
-        </w:rPr>
-        <w:t xml:space="preserve">he solution of </w:t>
-      </w:r>
-      <w:r>
-        <w:rPr>
-          <w:lang w:val="en-GB"/>
-        </w:rPr>
-        <w:t xml:space="preserve">such a </w:t>
-      </w:r>
-      <w:r>
-        <w:rPr>
-          <w:lang w:val="en-GB"/>
-        </w:rPr>
-        <w:t>large NLP</w:t>
-      </w:r>
-      <w:r>
-        <w:rPr>
-          <w:lang w:val="en-GB"/>
-        </w:rPr>
-        <w:t xml:space="preserve"> can become intractable d</w:t>
-      </w:r>
-      <w:r>
-        <w:rPr>
-          <w:lang w:val="en-GB"/>
-        </w:rPr>
-        <w:t xml:space="preserve">ue to memory limitations </w:t>
-      </w:r>
-      <w:r>
-        <w:rPr>
-          <w:lang w:val="en-GB"/>
-        </w:rPr>
-        <w:t>of the computing device</w:t>
-      </w:r>
-      <w:r>
-        <w:rPr>
-          <w:lang w:val="en-GB"/>
-        </w:rPr>
-        <w:t xml:space="preserve"> used</w:t>
-      </w:r>
-      <w:r>
-        <w:rPr>
-          <w:lang w:val="en-GB"/>
-        </w:rPr>
-        <w:t xml:space="preserve">. </w:t>
-      </w:r>
-    </w:p>
-    <w:p>
-      <w:pPr>
-        <w:pStyle w:val="Els-body-text"/>
-        <w:spacing w:after="120"/>
-        <w:ind w:left="0"/>
-        <w:rPr>
-          <w:b w:val="1"/>
-          <w:bCs w:val="1"/>
-          <w:lang w:val="en-GB"/>
-        </w:rPr>
-      </w:pPr>
-      <w:r>
-        <w:rPr>
-          <w:b w:val="1"/>
-          <w:bCs w:val="1"/>
-          <w:lang w:val="en-GB"/>
-        </w:rPr>
-        <w:t>Study Design</w:t>
-      </w:r>
-    </w:p>
-    <w:p>
-      <w:pPr>
-        <w:pStyle w:val="Els-body-text"/>
-        <w:spacing w:after="120"/>
-        <w:rPr>
-          <w:lang w:val="en-GB"/>
-        </w:rPr>
-      </w:pPr>
-      <w:r>
-        <w:rPr>
-          <w:lang w:val="en-GB"/>
-        </w:rPr>
-        <w:t xml:space="preserve">Distributed optimization techniques have been used for solving </w:t>
-      </w:r>
-      <w:r>
-        <w:rPr>
-          <w:lang w:val="en-GB"/>
-        </w:rPr>
-        <w:t>similar large-scale optimization problems by dividing the centrali</w:t>
-      </w:r>
-      <w:r>
-        <w:rPr>
-          <w:lang w:val="en-GB"/>
-        </w:rPr>
-        <w:t xml:space="preserve">zed problem into smaller subproblems which </w:t>
-      </w:r>
-      <w:r>
-        <w:rPr>
-          <w:lang w:val="en-GB"/>
-        </w:rPr>
-        <w:t>can be</w:t>
-      </w:r>
-      <w:r>
-        <w:rPr>
-          <w:lang w:val="en-GB"/>
-        </w:rPr>
-        <w:t xml:space="preserve"> then solved independently. </w:t>
-      </w:r>
-      <w:r>
-        <w:rPr>
-          <w:lang w:val="en-GB"/>
-        </w:rPr>
-        <w:t xml:space="preserve"> </w:t>
-      </w:r>
-      <w:r>
-        <w:rPr>
-          <w:lang w:val="en-GB"/>
-        </w:rPr>
-        <w:t xml:space="preserve">The alternating direction method of multipliers (ADMM) can be used to </w:t>
-      </w:r>
-      <w:r>
-        <w:rPr>
-          <w:lang w:val="en-GB"/>
-        </w:rPr>
-        <w:t>coordinate between the subproblems</w:t>
-      </w:r>
-      <w:r>
-        <w:rPr>
-          <w:lang w:val="en-GB"/>
-        </w:rPr>
-        <w:t xml:space="preserve"> </w:t>
-      </w:r>
-      <w:r>
-        <w:rPr>
-          <w:lang w:val="en-GB"/>
-        </w:rPr>
-        <w:fldChar w:fldCharType="begin" w:fldLock="1"/>
-      </w:r>
-      <w:r>
-        <w:rPr>
-          <w:lang w:val="en-GB"/>
-        </w:rPr>
-        <w:instrText>ADDIN CSL_CITATION {"citationItems":[{"id":"ITEM-1","itemData":{"DOI":"10.1561/2200000016","ISSN":"19358237","abstract":"Many problems of recent interest in statistics and machine learning can be posed in the framework of convex optimization. Due to the explosion in size and complexity of modern datasets, it is increasingly important to be able to solve problems with a very large number of features or training examples. As a result, both the decentralized collection or storage of these datasets as well as accompanying distributed solution methods are either necessary or at least highly desirable. In this review, we argue that the alternating direction method of multipliers is well suited to distributed convex optimization, and in particular to large-scale problems arising in statistics, machine learning, and related areas. The method was developed in the 1970s, with roots in the 1950s, and is equivalent or closely related to many other algorithms, such as dual decomposition, the method of multipliers, Douglas-Rachford splitting, Spingarn's method of partial inverses, Dykstra's alternating projections, Bregman iterative algorithms for ℓ1 problems, proximal methods, and thers. After briefly surveying the theory and history of the algorithm, we discuss applications to a wide variety of statistical and machine learning problems of recent interest, including the lasso, sparse logistic regression, basis pursuit, covariance selection, support vector machines, and many others. We also discuss general distributed optimization, extensions to the nonconvex setting, and efficient implementation, including some details on distributed MPI and Hadoop MapReduce implementations. © 2011 S. Boyd, N. Parikh, E. Chu, B. Peleato and J. Eckstein.","author":[{"dropping-particle":"","family":"Boyd","given":"Stephen","non-dropping-particle":"","parse-names":false,"suffix":""},{"dropping-particle":"","family":"Parikh","given":"Neal","non-dropping-particle":"","parse-names":false,"suffix":""},{"dropping-particle":"","family":"Chu","given":"Eric","non-dropping-particle":"","parse-names":false,"suffix":""},{"dropping-particle":"","family":"Peleato","given":"Borja","non-dropping-particle":"","parse-names":false,"suffix":""},{"dropping-particle":"","family":"Eckstein","given":"Jonathan","non-dropping-particle":"","parse-names":false,"suffix":""}],"container-title":"Foundations and Trends in Machine Learning","id":"ITEM-1","issue":"1","issued":{"date-parts":[["2010"]]},"page":"1-122","title":"Distributed optimization and statistical learning via the alternating direction method of multipliers","type":"article-journal","volume":"3"},"uris":["http://www.mendeley.com/documents/?uuid=51855de6-d8f6-48cf-b022-157e0d7251e0"]}],"mendeley":{"formattedCitation":"(Boyd &lt;i&gt;et al.&lt;/i&gt;, 2010)","plainTextFormattedCitation":"(Boyd et al., 2010)","previouslyFormattedCitation":"(Boyd &lt;i&gt;et al.&lt;/i&gt;, 2010)"},"properties":{"noteIndex":0},"schema":"https://github.com/citation-style-language/schema/raw/master/csl-citation.json"}</w:instrText>
-      </w:r>
-      <w:r>
-        <w:rPr>
-          <w:lang w:val="en-GB"/>
-        </w:rPr>
-        <w:fldChar w:fldCharType="separate"/>
-      </w:r>
-      <w:r>
-        <w:rPr>
-          <w:noProof/>
-          <w:lang w:val="en-GB"/>
-        </w:rPr>
-        <w:t xml:space="preserve">(Boyd </w:t>
-      </w:r>
-      <w:r>
-        <w:rPr>
-          <w:i/>
-          <w:noProof/>
-          <w:lang w:val="en-GB"/>
-        </w:rPr>
-        <w:t>et al.</w:t>
-      </w:r>
-      <w:r>
-        <w:rPr>
-          <w:noProof/>
-          <w:lang w:val="en-GB"/>
-        </w:rPr>
-        <w:t>, 2010)</w:t>
-      </w:r>
-      <w:r>
-        <w:rPr>
-          <w:lang w:val="en-GB"/>
-        </w:rPr>
-        <w:fldChar w:fldCharType="end"/>
-      </w:r>
-      <w:r>
-        <w:rPr>
-          <w:lang w:val="en-GB"/>
-        </w:rPr>
-        <w:t xml:space="preserve">.  </w:t>
-      </w:r>
-    </w:p>
-    <w:p>
-      <w:pPr>
-        <w:pStyle w:val="Els-body-text"/>
-        <w:spacing w:after="120"/>
-        <w:rPr>
-          <w:lang w:val="en-GB"/>
-        </w:rPr>
-      </w:pPr>
-      <w:r>
-        <w:rPr>
-          <w:lang w:val="en-GB"/>
-        </w:rPr>
-        <w:fldChar w:fldCharType="begin" w:fldLock="1"/>
-      </w:r>
-      <w:r>
-        <w:rPr>
-          <w:lang w:val="en-GB"/>
-        </w:rPr>
-        <w:instrText>ADDIN CSL_CITATION {"citationItems":[{"id":"ITEM-1","itemData":{"DOI":"10.1016/j.compchemeng.2018.08.036","ISSN":"00981354","abstract":"We study connections between the alternating direction method of multipliers (ADMM), the classical method of multipliers (MM), and progressive hedging (PH). The connections are used to derive benchmark metrics and strategies to monitor and accelerate convergence and to help explain why ADMM and PH are capable of solving complex nonconvex NLPs. Specifically, we observe that ADMM is an inexact version of MM and approaches its performance when multiple coordination steps are performed. In addition, we use the observation that PH is a specialization of ADMM and borrow Lyapunov function and primal-dual feasibility metrics used in ADMM to explain why PH is capable of solving nonconvex NLPs. This analysis also highlights that specialized PH schemes can be derived to tackle a wider range of stochastic programs and even other problem classes. Our exposition is tutorial in nature and seeks to to motivate algorithmic improvements and new decomposition strategies","author":[{"dropping-particle":"","family":"Rodriguez","given":"Jose S.","non-dropping-particle":"","parse-names":false,"suffix":""},{"dropping-particle":"","family":"Nicholson","given":"Bethany","non-dropping-particle":"","parse-names":false,"suffix":""},{"dropping-particle":"","family":"Laird","given":"Carl","non-dropping-particle":"","parse-names":false,"suffix":""},{"dropping-particle":"","family":"Zavala","given":"Victor M.","non-dropping-particle":"","parse-names":false,"suffix":""}],"container-title":"Computers and Chemical Engineering","id":"ITEM-1","issued":{"date-parts":[["2018"]]},"page":"315-325","publisher":"Elsevier Ltd","title":"Benchmarking ADMM in nonconvex NLPs","type":"article-journal","volume":"119"},"uris":["http://www.mendeley.com/documents/?uuid=fd24cfec-038d-4086-98b7-23f51716a0a7"]}],"mendeley":{"formattedCitation":"(Rodriguez &lt;i&gt;et al.&lt;/i&gt;, 2018)","plainTextFormattedCitation":"(Rodriguez et al., 2018)","previouslyFormattedCitation":"(Rodriguez &lt;i&gt;et al.&lt;/i&gt;, 2018)"},"properties":{"noteIndex":0},"schema":"https://github.com/citation-style-language/schema/raw/master/csl-citation.json"}</w:instrText>
-      </w:r>
-      <w:r>
-        <w:rPr>
-          <w:lang w:val="en-GB"/>
-        </w:rPr>
-        <w:fldChar w:fldCharType="separate"/>
-      </w:r>
-      <w:r>
-        <w:rPr>
-          <w:noProof/>
-          <w:lang w:val="en-GB"/>
-        </w:rPr>
-        <w:t>(</w:t>
-      </w:r>
-      <w:r>
-        <w:rPr>
-          <w:noProof/>
-          <w:lang w:val="en-GB"/>
-        </w:rPr>
-        <w:t>Martí</w:t>
-      </w:r>
-      <w:r>
-        <w:rPr>
-          <w:noProof/>
-          <w:lang w:val="en-GB"/>
-        </w:rPr>
-        <w:t xml:space="preserve"> </w:t>
-      </w:r>
-      <w:r>
-        <w:rPr>
-          <w:i/>
-          <w:noProof/>
-          <w:lang w:val="en-GB"/>
-        </w:rPr>
-        <w:t>et al.</w:t>
-      </w:r>
-      <w:r>
-        <w:rPr>
-          <w:noProof/>
-          <w:lang w:val="en-GB"/>
-        </w:rPr>
-        <w:t>, 201</w:t>
-      </w:r>
-      <w:r>
-        <w:rPr>
-          <w:noProof/>
-          <w:lang w:val="en-GB"/>
-        </w:rPr>
-        <w:t>5</w:t>
-      </w:r>
-      <w:r>
-        <w:rPr>
-          <w:noProof/>
-          <w:lang w:val="en-GB"/>
-        </w:rPr>
-        <w:t>)</w:t>
-      </w:r>
-      <w:r>
-        <w:rPr>
-          <w:lang w:val="en-GB"/>
-        </w:rPr>
-        <w:fldChar w:fldCharType="end"/>
-      </w:r>
-      <w:r>
-        <w:rPr>
-          <w:lang w:val="en-GB"/>
-        </w:rPr>
-        <w:t xml:space="preserve"> </w:t>
-      </w:r>
-      <w:r>
-        <w:rPr>
-          <w:lang w:val="en-GB"/>
-        </w:rPr>
-        <w:t>present</w:t>
-      </w:r>
-      <w:r>
-        <w:rPr>
-          <w:lang w:val="en-GB"/>
-        </w:rPr>
-        <w:t>ed</w:t>
-      </w:r>
-      <w:r>
-        <w:rPr>
-          <w:lang w:val="en-GB"/>
-        </w:rPr>
-        <w:t xml:space="preserve"> </w:t>
-      </w:r>
-      <w:r>
-        <w:rPr>
-          <w:lang w:val="en-GB"/>
-        </w:rPr>
-        <w:t>how</w:t>
-      </w:r>
-      <w:r>
-        <w:rPr>
-          <w:lang w:val="en-GB"/>
-        </w:rPr>
-        <w:t xml:space="preserve"> </w:t>
-      </w:r>
-      <w:r>
-        <w:rPr>
-          <w:lang w:val="en-GB"/>
-        </w:rPr>
-        <w:t>individual</w:t>
-      </w:r>
-      <w:r>
-        <w:rPr>
-          <w:lang w:val="en-GB"/>
-        </w:rPr>
-        <w:t xml:space="preserve"> </w:t>
-      </w:r>
-      <w:r>
-        <w:rPr>
-          <w:lang w:val="en-GB"/>
-        </w:rPr>
-        <w:t xml:space="preserve">scenario could </w:t>
-      </w:r>
-      <w:r>
-        <w:rPr>
-          <w:lang w:val="en-GB"/>
-        </w:rPr>
-        <w:t xml:space="preserve">be </w:t>
-      </w:r>
-      <w:r>
-        <w:rPr>
-          <w:lang w:val="en-GB"/>
-        </w:rPr>
-        <w:t>repre</w:t>
-      </w:r>
-      <w:r>
-        <w:rPr>
-          <w:lang w:val="en-GB"/>
-        </w:rPr>
-        <w:t>sented as separate</w:t>
-      </w:r>
-      <w:r>
-        <w:rPr>
-          <w:lang w:val="en-GB"/>
-        </w:rPr>
-        <w:t xml:space="preserve"> subproblem</w:t>
-      </w:r>
-      <w:r>
-        <w:rPr>
-          <w:lang w:val="en-GB"/>
-        </w:rPr>
-        <w:t>s which are then</w:t>
-      </w:r>
-      <w:r>
-        <w:rPr>
-          <w:lang w:val="en-GB"/>
-        </w:rPr>
-        <w:t xml:space="preserve"> linked by the first stage variables</w:t>
-      </w:r>
-      <w:r>
-        <w:rPr>
-          <w:lang w:val="en-GB"/>
-        </w:rPr>
-        <w:t>.</w:t>
-      </w:r>
-      <w:r>
-        <w:rPr>
-          <w:lang w:val="en-GB"/>
-        </w:rPr>
-        <w:t xml:space="preserve"> </w:t>
-      </w:r>
-      <w:r>
-        <w:rPr>
-          <w:lang w:val="en-GB"/>
-        </w:rPr>
-        <w:fldChar w:fldCharType="begin" w:fldLock="1"/>
-      </w:r>
-      <w:r>
-        <w:rPr>
-          <w:lang w:val="en-GB"/>
-        </w:rPr>
-        <w:instrText>ADDIN CSL_CITATION {"citationItems":[{"id":"ITEM-1","itemData":{"DOI":"10.1016/j.compchemeng.2018.08.036","ISSN":"00981354","abstract":"We study connections between the alternating direction method of multipliers (ADMM), the classical method of multipliers (MM), and progressive hedging (PH). The connections are used to derive benchmark metrics and strategies to monitor and accelerate convergence and to help explain why ADMM and PH are capable of solving complex nonconvex NLPs. Specifically, we observe that ADMM is an inexact version of MM and approaches its performance when multiple coordination steps are performed. In addition, we use the observation that PH is a specialization of ADMM and borrow Lyapunov function and primal-dual feasibility metrics used in ADMM to explain why PH is capable of solving nonconvex NLPs. This analysis also highlights that specialized PH schemes can be derived to tackle a wider range of stochastic programs and even other problem classes. Our exposition is tutorial in nature and seeks to to motivate algorithmic improvements and new decomposition strategies","author":[{"dropping-particle":"","family":"Rodriguez","given":"Jose S.","non-dropping-particle":"","parse-names":false,"suffix":""},{"dropping-particle":"","family":"Nicholson","given":"Bethany","non-dropping-particle":"","parse-names":false,"suffix":""},{"dropping-particle":"","family":"Laird","given":"Carl","non-dropping-particle":"","parse-names":false,"suffix":""},{"dropping-particle":"","family":"Zavala","given":"Victor M.","non-dropping-particle":"","parse-names":false,"suffix":""}],"container-title":"Computers and Chemical Engineering","id":"ITEM-1","issued":{"date-parts":[["2018"]]},"page":"315-325","publisher":"Elsevier Ltd","title":"Benchmarking ADMM in nonconvex NLPs","type":"article-journal","volume":"119"},"uris":["http://www.mendeley.com/documents/?uuid=fd24cfec-038d-4086-98b7-23f51716a0a7"]}],"mendeley":{"formattedCitation":"(Rodriguez &lt;i&gt;et al.&lt;/i&gt;, 2018)","plainTextFormattedCitation":"(Rodriguez et al., 2018)","previouslyFormattedCitation":"(Rodriguez &lt;i&gt;et al.&lt;/i&gt;, 2018)"},"properties":{"noteIndex":0},"schema":"https://github.com/citation-style-language/schema/raw/master/csl-citation.json"}</w:instrText>
-      </w:r>
-      <w:r>
-        <w:rPr>
-          <w:lang w:val="en-GB"/>
-        </w:rPr>
-        <w:fldChar w:fldCharType="separate"/>
-      </w:r>
-      <w:r>
-        <w:rPr>
-          <w:noProof/>
-          <w:lang w:val="en-GB"/>
-        </w:rPr>
-        <w:t xml:space="preserve">(Rodriguez </w:t>
-      </w:r>
-      <w:r>
-        <w:rPr>
-          <w:i/>
-          <w:noProof/>
-          <w:lang w:val="en-GB"/>
-        </w:rPr>
-        <w:t>et al.</w:t>
-      </w:r>
-      <w:r>
-        <w:rPr>
-          <w:noProof/>
-          <w:lang w:val="en-GB"/>
-        </w:rPr>
-        <w:t>, 2018)</w:t>
-      </w:r>
-      <w:r>
-        <w:rPr>
-          <w:lang w:val="en-GB"/>
-        </w:rPr>
-        <w:fldChar w:fldCharType="end"/>
-      </w:r>
-      <w:r>
-        <w:rPr>
-          <w:lang w:val="en-GB"/>
-        </w:rPr>
-        <w:t xml:space="preserve"> </w:t>
-      </w:r>
-      <w:r>
-        <w:rPr>
-          <w:lang w:val="en-GB"/>
-        </w:rPr>
-        <w:t xml:space="preserve">presented </w:t>
-      </w:r>
-      <w:r>
-        <w:rPr>
-          <w:lang w:val="en-GB"/>
-        </w:rPr>
-        <w:t xml:space="preserve">forming subproblems </w:t>
-      </w:r>
-      <w:r>
-        <w:rPr>
-          <w:lang w:val="en-GB"/>
-        </w:rPr>
-        <w:t xml:space="preserve">linked in time </w:t>
-      </w:r>
-      <w:r>
-        <w:rPr>
-          <w:lang w:val="en-GB"/>
-        </w:rPr>
-        <w:t xml:space="preserve">by splitting the prediction horizon </w:t>
-      </w:r>
-      <w:r>
-        <w:rPr>
-          <w:lang w:val="en-GB"/>
-        </w:rPr>
-        <w:t>for</w:t>
-      </w:r>
-      <w:r>
-        <w:rPr>
-          <w:lang w:val="en-GB"/>
-        </w:rPr>
-        <w:t xml:space="preserve"> an optimal control problem. </w:t>
-      </w:r>
-      <w:r>
-        <w:rPr>
-          <w:lang w:val="en-GB"/>
-        </w:rPr>
-        <w:t xml:space="preserve"> </w:t>
-      </w:r>
-      <w:r>
-        <w:rPr>
-          <w:lang w:val="en-GB"/>
-        </w:rPr>
-        <w:t xml:space="preserve">When considering </w:t>
-      </w:r>
-      <w:r>
-        <w:rPr>
-          <w:lang w:val="en-GB"/>
-        </w:rPr>
-        <w:t xml:space="preserve">very large prediction horizons and many scenarios, either of these approaches separately </w:t>
-      </w:r>
-      <w:r>
-        <w:rPr>
-          <w:lang w:val="en-GB"/>
-        </w:rPr>
-        <w:t xml:space="preserve">might not be </w:t>
-      </w:r>
-      <w:r>
-        <w:rPr>
-          <w:lang w:val="en-GB"/>
-        </w:rPr>
-        <w:t>sufficient</w:t>
-      </w:r>
-      <w:r>
-        <w:rPr>
-          <w:lang w:val="en-GB"/>
-        </w:rPr>
-        <w:t xml:space="preserve"> to </w:t>
-      </w:r>
-      <w:r>
-        <w:rPr>
-          <w:lang w:val="en-GB"/>
-        </w:rPr>
-        <w:t>create</w:t>
-      </w:r>
-      <w:r>
-        <w:rPr>
-          <w:lang w:val="en-GB"/>
-        </w:rPr>
-        <w:t xml:space="preserve"> subproblems that </w:t>
-      </w:r>
-      <w:r>
-        <w:rPr>
-          <w:lang w:val="en-GB"/>
-        </w:rPr>
-        <w:t xml:space="preserve">are </w:t>
-      </w:r>
-      <w:r>
-        <w:rPr>
-          <w:lang w:val="en-GB"/>
-        </w:rPr>
-        <w:t xml:space="preserve">within the available memory </w:t>
-      </w:r>
-      <w:r>
-        <w:rPr>
-          <w:lang w:val="en-GB"/>
-        </w:rPr>
-        <w:t xml:space="preserve">of the device. </w:t>
-      </w:r>
-    </w:p>
-    <w:p>
-      <w:pPr>
-        <w:pStyle w:val="Els-body-text"/>
-        <w:spacing w:after="120"/>
-        <w:rPr>
-          <w:lang w:val="en-GB"/>
-        </w:rPr>
-      </w:pPr>
-      <w:r>
-        <w:rPr>
-          <w:lang w:val="en-GB"/>
-        </w:rPr>
-        <w:t>We present a</w:t>
-      </w:r>
-      <w:r>
-        <w:rPr>
-          <w:lang w:val="en-GB"/>
-        </w:rPr>
-        <w:t xml:space="preserve"> general formulation</w:t>
-      </w:r>
-      <w:r>
-        <w:rPr>
-          <w:lang w:val="en-GB"/>
-        </w:rPr>
-        <w:t xml:space="preserve"> using the ADMM algorithm</w:t>
-      </w:r>
-      <w:r>
-        <w:rPr>
-          <w:lang w:val="en-GB"/>
-        </w:rPr>
-        <w:t xml:space="preserve"> </w:t>
-      </w:r>
-      <w:r>
-        <w:rPr>
-          <w:lang w:val="en-GB"/>
-        </w:rPr>
-        <w:t>t</w:t>
+        <w:t>Keywords</w:t>
+      </w:r>
+      <w:r>
+        <w:rPr>
+          <w:lang w:val="en-GB"/>
+        </w:rPr>
+        <w:t xml:space="preserve">: </w:t>
+      </w:r>
+      <w:r>
+        <w:rPr>
+          <w:lang w:val="en-GB"/>
+        </w:rPr>
+        <w:t xml:space="preserve">Distributed </w:t>
       </w:r>
       <w:r>
         <w:rPr>
@@ -1273,520 +1872,13 @@
         <w:rPr>
           <w:lang w:val="en-GB"/>
         </w:rPr>
-        <w:t xml:space="preserve"> </w:t>
-      </w:r>
-      <w:r>
-        <w:rPr>
-          <w:lang w:val="en-GB"/>
-        </w:rPr>
-        <w:t>create subproblems</w:t>
-      </w:r>
-      <w:r>
-        <w:rPr>
-          <w:lang w:val="en-GB"/>
-        </w:rPr>
-        <w:t xml:space="preserve"> </w:t>
-      </w:r>
-      <w:r>
-        <w:rPr>
-          <w:lang w:val="en-GB"/>
-        </w:rPr>
-        <w:t xml:space="preserve">that are separated </w:t>
-      </w:r>
-      <w:r>
-        <w:rPr>
-          <w:lang w:val="en-GB"/>
-        </w:rPr>
-        <w:t xml:space="preserve">both </w:t>
-      </w:r>
-      <w:r>
-        <w:rPr>
-          <w:lang w:val="en-GB"/>
-        </w:rPr>
-        <w:t>by</w:t>
-      </w:r>
-      <w:r>
-        <w:rPr>
-          <w:lang w:val="en-GB"/>
-        </w:rPr>
-        <w:t xml:space="preserve"> </w:t>
-      </w:r>
-      <w:r>
-        <w:rPr>
-          <w:lang w:val="en-GB"/>
-        </w:rPr>
-        <w:t>scenarios</w:t>
-      </w:r>
-      <w:r>
-        <w:rPr>
-          <w:lang w:val="en-GB"/>
-        </w:rPr>
-        <w:t xml:space="preserve"> </w:t>
-      </w:r>
-      <w:r>
-        <w:rPr>
-          <w:lang w:val="en-GB"/>
-        </w:rPr>
-        <w:t>and</w:t>
-      </w:r>
-      <w:r>
-        <w:rPr>
-          <w:lang w:val="en-GB"/>
-        </w:rPr>
-        <w:t xml:space="preserve"> </w:t>
-      </w:r>
-      <w:r>
-        <w:rPr>
-          <w:lang w:val="en-GB"/>
-        </w:rPr>
-        <w:t>in time</w:t>
-      </w:r>
-      <w:r>
-        <w:rPr>
-          <w:lang w:val="en-GB"/>
-        </w:rPr>
-        <w:t xml:space="preserve"> </w:t>
-      </w:r>
-      <w:r>
-        <w:rPr>
-          <w:lang w:val="en-GB"/>
-        </w:rPr>
-        <w:t>(</w:t>
-      </w:r>
-      <w:r>
-        <w:rPr>
-          <w:lang w:val="en-GB"/>
-        </w:rPr>
-        <w:t>within each scenario</w:t>
-      </w:r>
-      <w:r>
-        <w:rPr>
-          <w:lang w:val="en-GB"/>
-        </w:rPr>
-        <w:t>)</w:t>
-      </w:r>
-      <w:r>
-        <w:rPr>
-          <w:lang w:val="en-GB"/>
-        </w:rPr>
-        <w:t xml:space="preserve">. This lets us </w:t>
-      </w:r>
-      <w:r>
-        <w:rPr>
-          <w:lang w:val="en-GB"/>
-        </w:rPr>
-        <w:t>form much smaller</w:t>
-      </w:r>
-      <w:r>
-        <w:rPr>
-          <w:lang w:val="en-GB"/>
-        </w:rPr>
-        <w:t xml:space="preserve"> subproblems </w:t>
-      </w:r>
-      <w:r>
-        <w:rPr>
-          <w:lang w:val="en-GB"/>
-        </w:rPr>
-        <w:t>as needed which we then</w:t>
-      </w:r>
-      <w:r>
-        <w:rPr>
-          <w:lang w:val="en-GB"/>
-        </w:rPr>
-        <w:t xml:space="preserve"> solve </w:t>
-      </w:r>
-      <w:r>
-        <w:rPr>
-          <w:lang w:val="en-GB"/>
-        </w:rPr>
-        <w:t>in</w:t>
-      </w:r>
-      <w:r>
-        <w:rPr>
-          <w:lang w:val="en-GB"/>
-        </w:rPr>
-        <w:t xml:space="preserve"> a distributed manner. </w:t>
-      </w:r>
-      <w:r>
-        <w:rPr>
-          <w:lang w:val="en-GB"/>
-        </w:rPr>
-        <w:t xml:space="preserve"> </w:t>
-      </w:r>
-    </w:p>
-    <w:p>
-      <w:pPr>
-        <w:pStyle w:val="Els-body-text"/>
-        <w:spacing w:after="120"/>
-        <w:ind w:left="0"/>
-        <w:rPr>
-          <w:b w:val="1"/>
-          <w:bCs w:val="1"/>
-          <w:lang w:val="en-GB"/>
-        </w:rPr>
-      </w:pPr>
-      <w:r>
-        <w:rPr>
-          <w:b w:val="1"/>
-          <w:bCs w:val="1"/>
-          <w:lang w:val="en-GB"/>
-        </w:rPr>
-        <w:t>Major Results</w:t>
-      </w:r>
-    </w:p>
-    <w:p>
-      <w:pPr>
-        <w:pStyle w:val="Els-body-text"/>
-        <w:spacing w:after="120"/>
-        <w:rPr>
-          <w:lang w:val="en-GB"/>
-        </w:rPr>
-      </w:pPr>
-      <w:r>
-        <w:t>Our</w:t>
-      </w:r>
-      <w:r>
-        <w:t xml:space="preserve"> </w:t>
-      </w:r>
-      <w:r>
-        <w:t xml:space="preserve">distributed approach </w:t>
-      </w:r>
-      <w:r>
-        <w:t>is shown to be able to reach the</w:t>
-      </w:r>
-      <w:r>
-        <w:t xml:space="preserve"> sam</w:t>
-      </w:r>
-      <w:r>
-        <w:t xml:space="preserve">e </w:t>
-      </w:r>
-      <w:r>
-        <w:t xml:space="preserve">local </w:t>
-      </w:r>
-      <w:r>
-        <w:t xml:space="preserve">solution as </w:t>
-      </w:r>
-      <w:r>
-        <w:t>compared to</w:t>
-      </w:r>
-      <w:r>
-        <w:t xml:space="preserve"> solving the problem</w:t>
-      </w:r>
-      <w:r>
-        <w:t xml:space="preserve"> </w:t>
-      </w:r>
-      <w:r>
-        <w:t>centrally</w:t>
-      </w:r>
-      <w:r>
-        <w:t xml:space="preserve"> within few iterations (</w:t>
-      </w:r>
-      <w:r>
-        <w:t>around 1</w:t>
-      </w:r>
-      <w:r>
-        <w:t>5</w:t>
-      </w:r>
-      <w:r>
-        <w:t xml:space="preserve"> – </w:t>
-      </w:r>
-      <w:r>
-        <w:t>2</w:t>
-      </w:r>
-      <w:r>
-        <w:t>5)</w:t>
-      </w:r>
-      <w:r>
-        <w:t xml:space="preserve"> of the ADMM algorithm</w:t>
-      </w:r>
-      <w:r>
-        <w:t>.</w:t>
-      </w:r>
-      <w:r>
-        <w:t xml:space="preserve"> The</w:t>
-      </w:r>
-      <w:r>
-        <w:t xml:space="preserve"> </w:t>
-      </w:r>
-      <w:r>
-        <w:t>impact of varying the penalty parameter</w:t>
-      </w:r>
-      <w:r>
-        <w:t xml:space="preserve"> used in ADMM</w:t>
-      </w:r>
-      <w:r>
-        <w:t xml:space="preserve"> </w:t>
-      </w:r>
-      <w:r>
-        <w:t xml:space="preserve">on the speed of convergence </w:t>
-      </w:r>
-      <w:r>
-        <w:t xml:space="preserve">is </w:t>
-      </w:r>
-      <w:r>
-        <w:t xml:space="preserve">also </w:t>
-      </w:r>
-      <w:r>
-        <w:rPr>
-          <w:lang w:val="en-GB"/>
-        </w:rPr>
-        <w:t>analysed</w:t>
-      </w:r>
-      <w:r>
-        <w:t>.</w:t>
-      </w:r>
-    </w:p>
-    <w:p>
-      <w:pPr>
-        <w:pStyle w:val="Els-body-text"/>
-        <w:spacing w:after="120"/>
-        <w:ind w:left="0"/>
-        <w:rPr>
-          <w:b w:val="1"/>
-          <w:bCs w:val="1"/>
-          <w:lang w:val="en-GB"/>
-        </w:rPr>
-      </w:pPr>
-      <w:r>
-        <w:rPr>
-          <w:b w:val="1"/>
-          <w:bCs w:val="1"/>
-          <w:lang w:val="en-GB"/>
-        </w:rPr>
-        <w:t>Conclusion</w:t>
-      </w:r>
-    </w:p>
-    <w:p>
-      <w:pPr>
-        <w:pStyle w:val="Els-body-text"/>
-        <w:spacing w:after="120"/>
-        <w:rPr>
-          <w:lang w:val="en-GB"/>
-        </w:rPr>
-      </w:pPr>
-      <w:r>
-        <w:rPr>
-          <w:lang w:val="en-GB"/>
-        </w:rPr>
-        <w:t>The overall solution time for the distributed approach is expected</w:t>
-      </w:r>
-      <w:r>
-        <w:rPr>
-          <w:lang w:val="en-GB"/>
-        </w:rPr>
-        <w:t xml:space="preserve"> to be</w:t>
-      </w:r>
-      <w:r>
-        <w:rPr>
-          <w:lang w:val="en-GB"/>
-        </w:rPr>
-        <w:t xml:space="preserve"> larger compared to solving the problem centrally (if possible). </w:t>
-      </w:r>
-      <w:r>
-        <w:rPr>
-          <w:lang w:val="en-GB"/>
-        </w:rPr>
-        <w:t>But the</w:t>
-      </w:r>
-      <w:r>
-        <w:rPr>
-          <w:lang w:val="en-GB"/>
-        </w:rPr>
-        <w:t xml:space="preserve"> distributed approach </w:t>
-      </w:r>
-      <w:r>
-        <w:rPr>
-          <w:lang w:val="en-GB"/>
-        </w:rPr>
-        <w:t xml:space="preserve">provides benefit in </w:t>
-      </w:r>
-      <w:r>
-        <w:rPr>
-          <w:lang w:val="en-GB"/>
-        </w:rPr>
-        <w:t>limited memory usag</w:t>
-      </w:r>
-      <w:r>
-        <w:rPr>
-          <w:lang w:val="en-GB"/>
-        </w:rPr>
-        <w:t>e,</w:t>
-      </w:r>
-      <w:r>
-        <w:rPr>
-          <w:lang w:val="en-GB"/>
-        </w:rPr>
-        <w:t xml:space="preserve"> thus </w:t>
-      </w:r>
-      <w:r>
-        <w:rPr>
-          <w:lang w:val="en-GB"/>
-        </w:rPr>
-        <w:t xml:space="preserve">allowing </w:t>
-      </w:r>
-      <w:r>
-        <w:rPr>
-          <w:lang w:val="en-GB"/>
-        </w:rPr>
-        <w:t xml:space="preserve">us </w:t>
-      </w:r>
-      <w:r>
-        <w:rPr>
-          <w:lang w:val="en-GB"/>
-        </w:rPr>
-        <w:t xml:space="preserve">to </w:t>
-      </w:r>
-      <w:r>
-        <w:rPr>
-          <w:lang w:val="en-GB"/>
-        </w:rPr>
-        <w:t>formulate and solve</w:t>
-      </w:r>
-      <w:r>
-        <w:rPr>
-          <w:lang w:val="en-GB"/>
-        </w:rPr>
-        <w:t xml:space="preserve"> </w:t>
-      </w:r>
-      <w:r>
-        <w:rPr>
-          <w:lang w:val="en-GB"/>
-        </w:rPr>
-        <w:t xml:space="preserve">larger problems </w:t>
-      </w:r>
-      <w:r>
-        <w:rPr>
-          <w:lang w:val="en-GB"/>
-        </w:rPr>
-        <w:t xml:space="preserve">without being constrained by the available memory </w:t>
-      </w:r>
-      <w:r>
-        <w:rPr>
-          <w:lang w:val="en-GB"/>
-        </w:rPr>
-        <w:t>in a single machine.</w:t>
-      </w:r>
-      <w:r>
-        <w:rPr>
-          <w:lang w:val="en-GB"/>
-        </w:rPr>
-        <w:t xml:space="preserve"> </w:t>
-      </w:r>
-      <w:r>
-        <w:rPr>
-          <w:lang w:val="en-GB"/>
-        </w:rPr>
-        <w:t>The approach also provides the ability to use multiple small</w:t>
-      </w:r>
-      <w:r>
-        <w:rPr>
-          <w:lang w:val="en-GB"/>
-        </w:rPr>
-        <w:t>er</w:t>
-      </w:r>
-      <w:r>
-        <w:rPr>
-          <w:lang w:val="en-GB"/>
-        </w:rPr>
-        <w:t xml:space="preserve"> machines in parallel</w:t>
-      </w:r>
-      <w:r>
-        <w:rPr>
-          <w:lang w:val="en-GB"/>
-        </w:rPr>
-        <w:t xml:space="preserve"> that improve the solution times compared to a sequential implementation</w:t>
-      </w:r>
-      <w:r>
-        <w:rPr>
-          <w:lang w:val="en-GB"/>
-        </w:rPr>
-        <w:t>.</w:t>
-      </w:r>
-      <w:r>
-        <w:rPr>
-          <w:lang w:val="en-GB"/>
-        </w:rPr>
-        <w:t xml:space="preserve"> </w:t>
-      </w:r>
-      <w:bookmarkStart w:name="_GoBack" w:id="0"/>
-      <w:bookmarkEnd w:id="0"/>
-      <w:r>
-        <w:rPr>
-          <w:lang w:val="en-GB"/>
-        </w:rPr>
-        <w:t xml:space="preserve">Although ADMM cannot guarantee </w:t>
-      </w:r>
-      <w:r>
-        <w:rPr>
-          <w:lang w:val="en-GB"/>
-        </w:rPr>
-        <w:t xml:space="preserve">convergence for nonconvex problems, </w:t>
-      </w:r>
-      <w:r>
-        <w:rPr>
-          <w:lang w:val="en-GB"/>
-        </w:rPr>
-        <w:t>i</w:t>
-      </w:r>
-      <w:r>
-        <w:rPr>
-          <w:lang w:val="en-GB"/>
-        </w:rPr>
-        <w:t xml:space="preserve">n practice these schemes have been shown </w:t>
-      </w:r>
-      <w:r>
-        <w:rPr>
-          <w:lang w:val="en-GB"/>
-        </w:rPr>
-        <w:t xml:space="preserve">to </w:t>
-      </w:r>
-      <w:r>
-        <w:rPr>
-          <w:lang w:val="en-GB"/>
-        </w:rPr>
-        <w:t xml:space="preserve">perform satisfactorily on </w:t>
-      </w:r>
-      <w:r>
-        <w:rPr>
-          <w:lang w:val="en-GB"/>
-        </w:rPr>
-        <w:t>complex nonconvex-NLPs</w:t>
-      </w:r>
-      <w:r>
-        <w:rPr>
-          <w:lang w:val="en-GB"/>
-        </w:rPr>
-        <w:t xml:space="preserve">. </w:t>
-      </w:r>
-    </w:p>
-    <w:p>
-      <w:pPr>
-        <w:pStyle w:val="Els-body-text"/>
-        <w:spacing w:after="120"/>
-        <w:rPr>
-          <w:lang w:val="en-GB"/>
-        </w:rPr>
-      </w:pPr>
-      <w:r>
-        <w:rPr>
-          <w:b/>
-          <w:bCs/>
-          <w:lang w:val="en-GB"/>
-        </w:rPr>
-        <w:lastRenderedPageBreak/>
-        <w:t>Keywords</w:t>
-      </w:r>
-      <w:r>
-        <w:rPr>
-          <w:lang w:val="en-GB"/>
-        </w:rPr>
-        <w:t xml:space="preserve">: </w:t>
-      </w:r>
-      <w:r>
-        <w:rPr>
-          <w:lang w:val="en-GB"/>
-        </w:rPr>
-        <w:t xml:space="preserve">Distributed </w:t>
+        <w:t xml:space="preserve">ptimization, </w:t>
+      </w:r>
+      <w:r>
+        <w:rPr>
+          <w:lang w:val="en-GB"/>
+        </w:rPr>
+        <w:t xml:space="preserve">ADMM, Dynamic </w:t>
       </w:r>
       <w:r>
         <w:rPr>
@@ -1798,24 +1890,6 @@
         <w:rPr>
           <w:lang w:val="en-GB"/>
         </w:rPr>
-        <w:t xml:space="preserve">ptimization, </w:t>
-      </w:r>
-      <w:r>
-        <w:rPr>
-          <w:lang w:val="en-GB"/>
-        </w:rPr>
-        <w:t xml:space="preserve">ADMM, Dynamic </w:t>
-      </w:r>
-      <w:r>
-        <w:rPr>
-          <w:lang w:val="en-GB"/>
-        </w:rPr>
-        <w:t>o</w:t>
-      </w:r>
-      <w:r>
-        <w:rPr>
-          <w:lang w:val="en-GB"/>
-        </w:rPr>
         <w:t>ptimization</w:t>
       </w:r>
       <w:r>
@@ -1847,6 +1921,12 @@
           <w:lang w:val="en-GB"/>
         </w:rPr>
         <w:t>rogram</w:t>
+      </w:r>
+      <w:r>
+        <w:rPr>
+          <w:lang w:val="en-GB"/>
+        </w:rPr>
+        <w:t>ming</w:t>
       </w:r>
       <w:r>
         <w:rPr>
@@ -2235,6 +2315,9 @@
       <w:headerReference w:type="even" r:id="rId11"/>
       <w:headerReference w:type="default" r:id="rId12"/>
       <w:footerReference w:type="even" r:id="rId13"/>
+      <w:footerReference w:type="default" r:id="rId14"/>
+      <w:headerReference w:type="first" r:id="rId15"/>
+      <w:footerReference w:type="first" r:id="rId16"/>
       <w:type w:val="continuous"/>
       <w:pgSz w:w="11906" w:h="16838" w:orient="portrait" w:code="9"/>
       <w:pgMar w:top="1701" w:right="1701" w:bottom="1701" w:left="1701" w:header="1701" w:footer="2892" w:gutter="0"/>
@@ -2249,7 +2332,7 @@
 </file>
 
 <file path=word/endnotes.xml><?xml version="1.0" encoding="utf-8"?>
-<w:endnotes xmlns:wpc="http://schemas.microsoft.com/office/word/2010/wordprocessingCanvas" xmlns:cx="http://schemas.microsoft.com/office/drawing/2014/chartex" xmlns:cx1="http://schemas.microsoft.com/office/drawing/2015/9/8/chartex" xmlns:cx2="http://schemas.microsoft.com/office/drawing/2015/10/21/chartex" xmlns:cx3="http://schemas.microsoft.com/office/drawing/2016/5/9/chartex" xmlns:cx4="http://schemas.microsoft.com/office/drawing/2016/5/10/chartex" xmlns:cx5="http://schemas.microsoft.com/office/drawing/2016/5/11/chartex" xmlns:cx6="http://schemas.microsoft.com/office/drawing/2016/5/12/chartex" xmlns:cx7="http://schemas.microsoft.com/office/drawing/2016/5/13/chartex" xmlns:cx8="http://schemas.microsoft.com/office/drawing/2016/5/14/chartex" xmlns:mc="http://schemas.openxmlformats.org/markup-compatibility/2006" xmlns:aink="http://schemas.microsoft.com/office/drawing/2016/ink" xmlns:am3d="http://schemas.microsoft.com/office/drawing/2017/model3d" xmlns:o="urn:schemas-microsoft-com:office:office" xmlns:r="http://schemas.openxmlformats.org/officeDocument/2006/relationships" xmlns:m="http://schemas.openxmlformats.org/officeDocument/2006/math" xmlns:v="urn:schemas-microsoft-com:vml" xmlns:wp14="http://schemas.microsoft.com/office/word/2010/wordprocessingDrawing" xmlns:wp="http://schemas.openxmlformats.org/drawingml/2006/wordprocessingDrawing" xmlns:w10="urn:schemas-microsoft-com:office:word" xmlns:w="http://schemas.openxmlformats.org/wordprocessingml/2006/main" xmlns:w14="http://schemas.microsoft.com/office/word/2010/wordml" xmlns:w15="http://schemas.microsoft.com/office/word/2012/wordml" xmlns:w16cid="http://schemas.microsoft.com/office/word/2016/wordml/cid" xmlns:w16se="http://schemas.microsoft.com/office/word/2015/wordml/symex" xmlns:wpg="http://schemas.microsoft.com/office/word/2010/wordprocessingGroup" xmlns:wpi="http://schemas.microsoft.com/office/word/2010/wordprocessingInk" xmlns:wne="http://schemas.microsoft.com/office/word/2006/wordml" xmlns:wps="http://schemas.microsoft.com/office/word/2010/wordprocessingShape" mc:Ignorable="w14 w15 w16se w16cid wp14">
+<w:endnotes xmlns:wpc="http://schemas.microsoft.com/office/word/2010/wordprocessingCanvas" xmlns:cx="http://schemas.microsoft.com/office/drawing/2014/chartex" xmlns:cx1="http://schemas.microsoft.com/office/drawing/2015/9/8/chartex" xmlns:cx2="http://schemas.microsoft.com/office/drawing/2015/10/21/chartex" xmlns:cx3="http://schemas.microsoft.com/office/drawing/2016/5/9/chartex" xmlns:cx4="http://schemas.microsoft.com/office/drawing/2016/5/10/chartex" xmlns:cx5="http://schemas.microsoft.com/office/drawing/2016/5/11/chartex" xmlns:cx6="http://schemas.microsoft.com/office/drawing/2016/5/12/chartex" xmlns:cx7="http://schemas.microsoft.com/office/drawing/2016/5/13/chartex" xmlns:cx8="http://schemas.microsoft.com/office/drawing/2016/5/14/chartex" xmlns:mc="http://schemas.openxmlformats.org/markup-compatibility/2006" xmlns:aink="http://schemas.microsoft.com/office/drawing/2016/ink" xmlns:am3d="http://schemas.microsoft.com/office/drawing/2017/model3d" xmlns:o="urn:schemas-microsoft-com:office:office" xmlns:r="http://schemas.openxmlformats.org/officeDocument/2006/relationships" xmlns:m="http://schemas.openxmlformats.org/officeDocument/2006/math" xmlns:v="urn:schemas-microsoft-com:vml" xmlns:wp14="http://schemas.microsoft.com/office/word/2010/wordprocessingDrawing" xmlns:wp="http://schemas.openxmlformats.org/drawingml/2006/wordprocessingDrawing" xmlns:w10="urn:schemas-microsoft-com:office:word" xmlns:w="http://schemas.openxmlformats.org/wordprocessingml/2006/main" xmlns:w14="http://schemas.microsoft.com/office/word/2010/wordml" xmlns:w15="http://schemas.microsoft.com/office/word/2012/wordml" xmlns:w16cex="http://schemas.microsoft.com/office/word/2018/wordml/cex" xmlns:w16cid="http://schemas.microsoft.com/office/word/2016/wordml/cid" xmlns:w16="http://schemas.microsoft.com/office/word/2018/wordml" xmlns:w16se="http://schemas.microsoft.com/office/word/2015/wordml/symex" xmlns:wpg="http://schemas.microsoft.com/office/word/2010/wordprocessingGroup" xmlns:wpi="http://schemas.microsoft.com/office/word/2010/wordprocessingInk" xmlns:wne="http://schemas.microsoft.com/office/word/2006/wordml" xmlns:wps="http://schemas.microsoft.com/office/word/2010/wordprocessingShape" mc:Ignorable="w14 w15 w16se w16cid w16 w16cex wp14">
   <w:endnote w:type="separator" w:id="-1">
     <w:p>
       <w:r>
@@ -2271,7 +2354,7 @@
 </file>
 
 <file path=word/footer1.xml><?xml version="1.0" encoding="utf-8"?>
-<w:ftr xmlns:wpc="http://schemas.microsoft.com/office/word/2010/wordprocessingCanvas" xmlns:cx="http://schemas.microsoft.com/office/drawing/2014/chartex" xmlns:cx1="http://schemas.microsoft.com/office/drawing/2015/9/8/chartex" xmlns:cx2="http://schemas.microsoft.com/office/drawing/2015/10/21/chartex" xmlns:cx3="http://schemas.microsoft.com/office/drawing/2016/5/9/chartex" xmlns:cx4="http://schemas.microsoft.com/office/drawing/2016/5/10/chartex" xmlns:cx5="http://schemas.microsoft.com/office/drawing/2016/5/11/chartex" xmlns:cx6="http://schemas.microsoft.com/office/drawing/2016/5/12/chartex" xmlns:cx7="http://schemas.microsoft.com/office/drawing/2016/5/13/chartex" xmlns:cx8="http://schemas.microsoft.com/office/drawing/2016/5/14/chartex" xmlns:mc="http://schemas.openxmlformats.org/markup-compatibility/2006" xmlns:aink="http://schemas.microsoft.com/office/drawing/2016/ink" xmlns:am3d="http://schemas.microsoft.com/office/drawing/2017/model3d" xmlns:o="urn:schemas-microsoft-com:office:office" xmlns:r="http://schemas.openxmlformats.org/officeDocument/2006/relationships" xmlns:m="http://schemas.openxmlformats.org/officeDocument/2006/math" xmlns:v="urn:schemas-microsoft-com:vml" xmlns:wp14="http://schemas.microsoft.com/office/word/2010/wordprocessingDrawing" xmlns:wp="http://schemas.openxmlformats.org/drawingml/2006/wordprocessingDrawing" xmlns:w10="urn:schemas-microsoft-com:office:word" xmlns:w="http://schemas.openxmlformats.org/wordprocessingml/2006/main" xmlns:w14="http://schemas.microsoft.com/office/word/2010/wordml" xmlns:w15="http://schemas.microsoft.com/office/word/2012/wordml" xmlns:w16cid="http://schemas.microsoft.com/office/word/2016/wordml/cid" xmlns:w16se="http://schemas.microsoft.com/office/word/2015/wordml/symex" xmlns:wpg="http://schemas.microsoft.com/office/word/2010/wordprocessingGroup" xmlns:wpi="http://schemas.microsoft.com/office/word/2010/wordprocessingInk" xmlns:wne="http://schemas.microsoft.com/office/word/2006/wordml" xmlns:wps="http://schemas.microsoft.com/office/word/2010/wordprocessingShape" mc:Ignorable="w14 w15 w16se w16cid wp14">
+<w:ftr xmlns:wpc="http://schemas.microsoft.com/office/word/2010/wordprocessingCanvas" xmlns:cx="http://schemas.microsoft.com/office/drawing/2014/chartex" xmlns:cx1="http://schemas.microsoft.com/office/drawing/2015/9/8/chartex" xmlns:cx2="http://schemas.microsoft.com/office/drawing/2015/10/21/chartex" xmlns:cx3="http://schemas.microsoft.com/office/drawing/2016/5/9/chartex" xmlns:cx4="http://schemas.microsoft.com/office/drawing/2016/5/10/chartex" xmlns:cx5="http://schemas.microsoft.com/office/drawing/2016/5/11/chartex" xmlns:cx6="http://schemas.microsoft.com/office/drawing/2016/5/12/chartex" xmlns:cx7="http://schemas.microsoft.com/office/drawing/2016/5/13/chartex" xmlns:cx8="http://schemas.microsoft.com/office/drawing/2016/5/14/chartex" xmlns:mc="http://schemas.openxmlformats.org/markup-compatibility/2006" xmlns:aink="http://schemas.microsoft.com/office/drawing/2016/ink" xmlns:am3d="http://schemas.microsoft.com/office/drawing/2017/model3d" xmlns:o="urn:schemas-microsoft-com:office:office" xmlns:r="http://schemas.openxmlformats.org/officeDocument/2006/relationships" xmlns:m="http://schemas.openxmlformats.org/officeDocument/2006/math" xmlns:v="urn:schemas-microsoft-com:vml" xmlns:wp14="http://schemas.microsoft.com/office/word/2010/wordprocessingDrawing" xmlns:wp="http://schemas.openxmlformats.org/drawingml/2006/wordprocessingDrawing" xmlns:w10="urn:schemas-microsoft-com:office:word" xmlns:w="http://schemas.openxmlformats.org/wordprocessingml/2006/main" xmlns:w14="http://schemas.microsoft.com/office/word/2010/wordml" xmlns:w15="http://schemas.microsoft.com/office/word/2012/wordml" xmlns:w16cex="http://schemas.microsoft.com/office/word/2018/wordml/cex" xmlns:w16cid="http://schemas.microsoft.com/office/word/2016/wordml/cid" xmlns:w16="http://schemas.microsoft.com/office/word/2018/wordml" xmlns:w16se="http://schemas.microsoft.com/office/word/2015/wordml/symex" xmlns:wpg="http://schemas.microsoft.com/office/word/2010/wordprocessingGroup" xmlns:wpi="http://schemas.microsoft.com/office/word/2010/wordprocessingInk" xmlns:wne="http://schemas.microsoft.com/office/word/2006/wordml" xmlns:wps="http://schemas.microsoft.com/office/word/2010/wordprocessingShape" mc:Ignorable="w14 w15 w16se w16cid w16 w16cex wp14">
   <w:p>
     <w:pPr>
       <w:pStyle w:val="Footer"/>
@@ -2288,8 +2371,84 @@
 </w:ftr>
 </file>
 
+<file path=word/footer2.xml><?xml version="1.0" encoding="utf-8"?>
+<w:ftr xmlns:wpc="http://schemas.microsoft.com/office/word/2010/wordprocessingCanvas" xmlns:cx="http://schemas.microsoft.com/office/drawing/2014/chartex" xmlns:cx1="http://schemas.microsoft.com/office/drawing/2015/9/8/chartex" xmlns:cx2="http://schemas.microsoft.com/office/drawing/2015/10/21/chartex" xmlns:cx3="http://schemas.microsoft.com/office/drawing/2016/5/9/chartex" xmlns:cx4="http://schemas.microsoft.com/office/drawing/2016/5/10/chartex" xmlns:cx5="http://schemas.microsoft.com/office/drawing/2016/5/11/chartex" xmlns:cx6="http://schemas.microsoft.com/office/drawing/2016/5/12/chartex" xmlns:cx7="http://schemas.microsoft.com/office/drawing/2016/5/13/chartex" xmlns:cx8="http://schemas.microsoft.com/office/drawing/2016/5/14/chartex" xmlns:mc="http://schemas.openxmlformats.org/markup-compatibility/2006" xmlns:aink="http://schemas.microsoft.com/office/drawing/2016/ink" xmlns:am3d="http://schemas.microsoft.com/office/drawing/2017/model3d" xmlns:o="urn:schemas-microsoft-com:office:office" xmlns:r="http://schemas.openxmlformats.org/officeDocument/2006/relationships" xmlns:m="http://schemas.openxmlformats.org/officeDocument/2006/math" xmlns:v="urn:schemas-microsoft-com:vml" xmlns:wp14="http://schemas.microsoft.com/office/word/2010/wordprocessingDrawing" xmlns:wp="http://schemas.openxmlformats.org/drawingml/2006/wordprocessingDrawing" xmlns:w10="urn:schemas-microsoft-com:office:word" xmlns:w="http://schemas.openxmlformats.org/wordprocessingml/2006/main" xmlns:w14="http://schemas.microsoft.com/office/word/2010/wordml" xmlns:w15="http://schemas.microsoft.com/office/word/2012/wordml" xmlns:w16cex="http://schemas.microsoft.com/office/word/2018/wordml/cex" xmlns:w16cid="http://schemas.microsoft.com/office/word/2016/wordml/cid" xmlns:w16="http://schemas.microsoft.com/office/word/2018/wordml" xmlns:w16se="http://schemas.microsoft.com/office/word/2015/wordml/symex" xmlns:wpg="http://schemas.microsoft.com/office/word/2010/wordprocessingGroup" xmlns:wpi="http://schemas.microsoft.com/office/word/2010/wordprocessingInk" xmlns:wne="http://schemas.microsoft.com/office/word/2006/wordml" xmlns:wps="http://schemas.microsoft.com/office/word/2010/wordprocessingShape" mc:Ignorable="w14 w15 w16se w16cid w16 w16cex wp14">
+  <w:tbl>
+    <w:tblPr>
+      <w:tblW w:w="0" w:type="auto"/>
+      <w:tblLayout w:type="fixed"/>
+      <w:tblLook w:val="06A0" w:firstRow="1" w:lastRow="0" w:firstColumn="1" w:lastColumn="0" w:noHBand="1" w:noVBand="1"/>
+    </w:tblPr>
+    <w:tblGrid>
+      <w:gridCol w:w="2835"/>
+      <w:gridCol w:w="2835"/>
+      <w:gridCol w:w="2835"/>
+    </w:tblGrid>
+    <w:tr>
+      <w:tc>
+        <w:tcPr>
+          <w:tcW w:w="2835" w:type="dxa"/>
+        </w:tcPr>
+        <w:p/>
+      </w:tc>
+      <w:tc>
+        <w:tcPr>
+          <w:tcW w:w="2835" w:type="dxa"/>
+        </w:tcPr>
+        <w:p/>
+      </w:tc>
+      <w:tc>
+        <w:tcPr>
+          <w:tcW w:w="2835" w:type="dxa"/>
+        </w:tcPr>
+        <w:p/>
+      </w:tc>
+    </w:tr>
+  </w:tbl>
+  <w:p/>
+</w:ftr>
+</file>
+
+<file path=word/footer3.xml><?xml version="1.0" encoding="utf-8"?>
+<w:ftr xmlns:wpc="http://schemas.microsoft.com/office/word/2010/wordprocessingCanvas" xmlns:cx="http://schemas.microsoft.com/office/drawing/2014/chartex" xmlns:cx1="http://schemas.microsoft.com/office/drawing/2015/9/8/chartex" xmlns:cx2="http://schemas.microsoft.com/office/drawing/2015/10/21/chartex" xmlns:cx3="http://schemas.microsoft.com/office/drawing/2016/5/9/chartex" xmlns:cx4="http://schemas.microsoft.com/office/drawing/2016/5/10/chartex" xmlns:cx5="http://schemas.microsoft.com/office/drawing/2016/5/11/chartex" xmlns:cx6="http://schemas.microsoft.com/office/drawing/2016/5/12/chartex" xmlns:cx7="http://schemas.microsoft.com/office/drawing/2016/5/13/chartex" xmlns:cx8="http://schemas.microsoft.com/office/drawing/2016/5/14/chartex" xmlns:mc="http://schemas.openxmlformats.org/markup-compatibility/2006" xmlns:aink="http://schemas.microsoft.com/office/drawing/2016/ink" xmlns:am3d="http://schemas.microsoft.com/office/drawing/2017/model3d" xmlns:o="urn:schemas-microsoft-com:office:office" xmlns:r="http://schemas.openxmlformats.org/officeDocument/2006/relationships" xmlns:m="http://schemas.openxmlformats.org/officeDocument/2006/math" xmlns:v="urn:schemas-microsoft-com:vml" xmlns:wp14="http://schemas.microsoft.com/office/word/2010/wordprocessingDrawing" xmlns:wp="http://schemas.openxmlformats.org/drawingml/2006/wordprocessingDrawing" xmlns:w10="urn:schemas-microsoft-com:office:word" xmlns:w="http://schemas.openxmlformats.org/wordprocessingml/2006/main" xmlns:w14="http://schemas.microsoft.com/office/word/2010/wordml" xmlns:w15="http://schemas.microsoft.com/office/word/2012/wordml" xmlns:w16cex="http://schemas.microsoft.com/office/word/2018/wordml/cex" xmlns:w16cid="http://schemas.microsoft.com/office/word/2016/wordml/cid" xmlns:w16="http://schemas.microsoft.com/office/word/2018/wordml" xmlns:w16se="http://schemas.microsoft.com/office/word/2015/wordml/symex" xmlns:wpg="http://schemas.microsoft.com/office/word/2010/wordprocessingGroup" xmlns:wpi="http://schemas.microsoft.com/office/word/2010/wordprocessingInk" xmlns:wne="http://schemas.microsoft.com/office/word/2006/wordml" xmlns:wps="http://schemas.microsoft.com/office/word/2010/wordprocessingShape" mc:Ignorable="w14 w15 w16se w16cid w16 w16cex wp14">
+  <w:tbl>
+    <w:tblPr>
+      <w:tblW w:w="0" w:type="auto"/>
+      <w:tblLayout w:type="fixed"/>
+      <w:tblLook w:val="06A0" w:firstRow="1" w:lastRow="0" w:firstColumn="1" w:lastColumn="0" w:noHBand="1" w:noVBand="1"/>
+    </w:tblPr>
+    <w:tblGrid>
+      <w:gridCol w:w="2835"/>
+      <w:gridCol w:w="2835"/>
+      <w:gridCol w:w="2835"/>
+    </w:tblGrid>
+    <w:tr>
+      <w:tc>
+        <w:tcPr>
+          <w:tcW w:w="2835" w:type="dxa"/>
+        </w:tcPr>
+        <w:p/>
+      </w:tc>
+      <w:tc>
+        <w:tcPr>
+          <w:tcW w:w="2835" w:type="dxa"/>
+        </w:tcPr>
+        <w:p/>
+      </w:tc>
+      <w:tc>
+        <w:tcPr>
+          <w:tcW w:w="2835" w:type="dxa"/>
+        </w:tcPr>
+        <w:p/>
+      </w:tc>
+    </w:tr>
+  </w:tbl>
+  <w:p/>
+</w:ftr>
+</file>
+
 <file path=word/footnotes.xml><?xml version="1.0" encoding="utf-8"?>
-<w:footnotes xmlns:wpc="http://schemas.microsoft.com/office/word/2010/wordprocessingCanvas" xmlns:cx="http://schemas.microsoft.com/office/drawing/2014/chartex" xmlns:cx1="http://schemas.microsoft.com/office/drawing/2015/9/8/chartex" xmlns:cx2="http://schemas.microsoft.com/office/drawing/2015/10/21/chartex" xmlns:cx3="http://schemas.microsoft.com/office/drawing/2016/5/9/chartex" xmlns:cx4="http://schemas.microsoft.com/office/drawing/2016/5/10/chartex" xmlns:cx5="http://schemas.microsoft.com/office/drawing/2016/5/11/chartex" xmlns:cx6="http://schemas.microsoft.com/office/drawing/2016/5/12/chartex" xmlns:cx7="http://schemas.microsoft.com/office/drawing/2016/5/13/chartex" xmlns:cx8="http://schemas.microsoft.com/office/drawing/2016/5/14/chartex" xmlns:mc="http://schemas.openxmlformats.org/markup-compatibility/2006" xmlns:aink="http://schemas.microsoft.com/office/drawing/2016/ink" xmlns:am3d="http://schemas.microsoft.com/office/drawing/2017/model3d" xmlns:o="urn:schemas-microsoft-com:office:office" xmlns:r="http://schemas.openxmlformats.org/officeDocument/2006/relationships" xmlns:m="http://schemas.openxmlformats.org/officeDocument/2006/math" xmlns:v="urn:schemas-microsoft-com:vml" xmlns:wp14="http://schemas.microsoft.com/office/word/2010/wordprocessingDrawing" xmlns:wp="http://schemas.openxmlformats.org/drawingml/2006/wordprocessingDrawing" xmlns:w10="urn:schemas-microsoft-com:office:word" xmlns:w="http://schemas.openxmlformats.org/wordprocessingml/2006/main" xmlns:w14="http://schemas.microsoft.com/office/word/2010/wordml" xmlns:w15="http://schemas.microsoft.com/office/word/2012/wordml" xmlns:w16cid="http://schemas.microsoft.com/office/word/2016/wordml/cid" xmlns:w16se="http://schemas.microsoft.com/office/word/2015/wordml/symex" xmlns:wpg="http://schemas.microsoft.com/office/word/2010/wordprocessingGroup" xmlns:wpi="http://schemas.microsoft.com/office/word/2010/wordprocessingInk" xmlns:wne="http://schemas.microsoft.com/office/word/2006/wordml" xmlns:wps="http://schemas.microsoft.com/office/word/2010/wordprocessingShape" mc:Ignorable="w14 w15 w16se w16cid wp14">
+<w:footnotes xmlns:wpc="http://schemas.microsoft.com/office/word/2010/wordprocessingCanvas" xmlns:cx="http://schemas.microsoft.com/office/drawing/2014/chartex" xmlns:cx1="http://schemas.microsoft.com/office/drawing/2015/9/8/chartex" xmlns:cx2="http://schemas.microsoft.com/office/drawing/2015/10/21/chartex" xmlns:cx3="http://schemas.microsoft.com/office/drawing/2016/5/9/chartex" xmlns:cx4="http://schemas.microsoft.com/office/drawing/2016/5/10/chartex" xmlns:cx5="http://schemas.microsoft.com/office/drawing/2016/5/11/chartex" xmlns:cx6="http://schemas.microsoft.com/office/drawing/2016/5/12/chartex" xmlns:cx7="http://schemas.microsoft.com/office/drawing/2016/5/13/chartex" xmlns:cx8="http://schemas.microsoft.com/office/drawing/2016/5/14/chartex" xmlns:mc="http://schemas.openxmlformats.org/markup-compatibility/2006" xmlns:aink="http://schemas.microsoft.com/office/drawing/2016/ink" xmlns:am3d="http://schemas.microsoft.com/office/drawing/2017/model3d" xmlns:o="urn:schemas-microsoft-com:office:office" xmlns:r="http://schemas.openxmlformats.org/officeDocument/2006/relationships" xmlns:m="http://schemas.openxmlformats.org/officeDocument/2006/math" xmlns:v="urn:schemas-microsoft-com:vml" xmlns:wp14="http://schemas.microsoft.com/office/word/2010/wordprocessingDrawing" xmlns:wp="http://schemas.openxmlformats.org/drawingml/2006/wordprocessingDrawing" xmlns:w10="urn:schemas-microsoft-com:office:word" xmlns:w="http://schemas.openxmlformats.org/wordprocessingml/2006/main" xmlns:w14="http://schemas.microsoft.com/office/word/2010/wordml" xmlns:w15="http://schemas.microsoft.com/office/word/2012/wordml" xmlns:w16cex="http://schemas.microsoft.com/office/word/2018/wordml/cex" xmlns:w16cid="http://schemas.microsoft.com/office/word/2016/wordml/cid" xmlns:w16="http://schemas.microsoft.com/office/word/2018/wordml" xmlns:w16se="http://schemas.microsoft.com/office/word/2015/wordml/symex" xmlns:wpg="http://schemas.microsoft.com/office/word/2010/wordprocessingGroup" xmlns:wpi="http://schemas.microsoft.com/office/word/2010/wordprocessingInk" xmlns:wne="http://schemas.microsoft.com/office/word/2006/wordml" xmlns:wps="http://schemas.microsoft.com/office/word/2010/wordprocessingShape" mc:Ignorable="w14 w15 w16se w16cid w16 w16cex wp14">
   <w:footnote w:type="separator" w:id="-1">
     <w:p>
       <w:r>
@@ -2311,7 +2470,7 @@
 </file>
 
 <file path=word/header1.xml><?xml version="1.0" encoding="utf-8"?>
-<w:hdr xmlns:wpc="http://schemas.microsoft.com/office/word/2010/wordprocessingCanvas" xmlns:cx="http://schemas.microsoft.com/office/drawing/2014/chartex" xmlns:cx1="http://schemas.microsoft.com/office/drawing/2015/9/8/chartex" xmlns:cx2="http://schemas.microsoft.com/office/drawing/2015/10/21/chartex" xmlns:cx3="http://schemas.microsoft.com/office/drawing/2016/5/9/chartex" xmlns:cx4="http://schemas.microsoft.com/office/drawing/2016/5/10/chartex" xmlns:cx5="http://schemas.microsoft.com/office/drawing/2016/5/11/chartex" xmlns:cx6="http://schemas.microsoft.com/office/drawing/2016/5/12/chartex" xmlns:cx7="http://schemas.microsoft.com/office/drawing/2016/5/13/chartex" xmlns:cx8="http://schemas.microsoft.com/office/drawing/2016/5/14/chartex" xmlns:mc="http://schemas.openxmlformats.org/markup-compatibility/2006" xmlns:aink="http://schemas.microsoft.com/office/drawing/2016/ink" xmlns:am3d="http://schemas.microsoft.com/office/drawing/2017/model3d" xmlns:o="urn:schemas-microsoft-com:office:office" xmlns:r="http://schemas.openxmlformats.org/officeDocument/2006/relationships" xmlns:m="http://schemas.openxmlformats.org/officeDocument/2006/math" xmlns:v="urn:schemas-microsoft-com:vml" xmlns:wp14="http://schemas.microsoft.com/office/word/2010/wordprocessingDrawing" xmlns:wp="http://schemas.openxmlformats.org/drawingml/2006/wordprocessingDrawing" xmlns:w10="urn:schemas-microsoft-com:office:word" xmlns:w="http://schemas.openxmlformats.org/wordprocessingml/2006/main" xmlns:w14="http://schemas.microsoft.com/office/word/2010/wordml" xmlns:w15="http://schemas.microsoft.com/office/word/2012/wordml" xmlns:w16cid="http://schemas.microsoft.com/office/word/2016/wordml/cid" xmlns:w16se="http://schemas.microsoft.com/office/word/2015/wordml/symex" xmlns:wpg="http://schemas.microsoft.com/office/word/2010/wordprocessingGroup" xmlns:wpi="http://schemas.microsoft.com/office/word/2010/wordprocessingInk" xmlns:wne="http://schemas.microsoft.com/office/word/2006/wordml" xmlns:wps="http://schemas.microsoft.com/office/word/2010/wordprocessingShape" mc:Ignorable="w14 w15 w16se w16cid wp14">
+<w:hdr xmlns:wpc="http://schemas.microsoft.com/office/word/2010/wordprocessingCanvas" xmlns:cx="http://schemas.microsoft.com/office/drawing/2014/chartex" xmlns:cx1="http://schemas.microsoft.com/office/drawing/2015/9/8/chartex" xmlns:cx2="http://schemas.microsoft.com/office/drawing/2015/10/21/chartex" xmlns:cx3="http://schemas.microsoft.com/office/drawing/2016/5/9/chartex" xmlns:cx4="http://schemas.microsoft.com/office/drawing/2016/5/10/chartex" xmlns:cx5="http://schemas.microsoft.com/office/drawing/2016/5/11/chartex" xmlns:cx6="http://schemas.microsoft.com/office/drawing/2016/5/12/chartex" xmlns:cx7="http://schemas.microsoft.com/office/drawing/2016/5/13/chartex" xmlns:cx8="http://schemas.microsoft.com/office/drawing/2016/5/14/chartex" xmlns:mc="http://schemas.openxmlformats.org/markup-compatibility/2006" xmlns:aink="http://schemas.microsoft.com/office/drawing/2016/ink" xmlns:am3d="http://schemas.microsoft.com/office/drawing/2017/model3d" xmlns:o="urn:schemas-microsoft-com:office:office" xmlns:r="http://schemas.openxmlformats.org/officeDocument/2006/relationships" xmlns:m="http://schemas.openxmlformats.org/officeDocument/2006/math" xmlns:v="urn:schemas-microsoft-com:vml" xmlns:wp14="http://schemas.microsoft.com/office/word/2010/wordprocessingDrawing" xmlns:wp="http://schemas.openxmlformats.org/drawingml/2006/wordprocessingDrawing" xmlns:w10="urn:schemas-microsoft-com:office:word" xmlns:w="http://schemas.openxmlformats.org/wordprocessingml/2006/main" xmlns:w14="http://schemas.microsoft.com/office/word/2010/wordml" xmlns:w15="http://schemas.microsoft.com/office/word/2012/wordml" xmlns:w16cex="http://schemas.microsoft.com/office/word/2018/wordml/cex" xmlns:w16cid="http://schemas.microsoft.com/office/word/2016/wordml/cid" xmlns:w16="http://schemas.microsoft.com/office/word/2018/wordml" xmlns:w16se="http://schemas.microsoft.com/office/word/2015/wordml/symex" xmlns:wpg="http://schemas.microsoft.com/office/word/2010/wordprocessingGroup" xmlns:wpi="http://schemas.microsoft.com/office/word/2010/wordprocessingInk" xmlns:wne="http://schemas.microsoft.com/office/word/2006/wordml" xmlns:wps="http://schemas.microsoft.com/office/word/2010/wordprocessingShape" mc:Ignorable="w14 w15 w16se w16cid w16 w16cex wp14">
   <w:p>
     <w:pPr>
       <w:pStyle w:val="Header"/>
@@ -2374,7 +2533,7 @@
 </file>
 
 <file path=word/header2.xml><?xml version="1.0" encoding="utf-8"?>
-<w:hdr xmlns:wpc="http://schemas.microsoft.com/office/word/2010/wordprocessingCanvas" xmlns:cx="http://schemas.microsoft.com/office/drawing/2014/chartex" xmlns:cx1="http://schemas.microsoft.com/office/drawing/2015/9/8/chartex" xmlns:cx2="http://schemas.microsoft.com/office/drawing/2015/10/21/chartex" xmlns:cx3="http://schemas.microsoft.com/office/drawing/2016/5/9/chartex" xmlns:cx4="http://schemas.microsoft.com/office/drawing/2016/5/10/chartex" xmlns:cx5="http://schemas.microsoft.com/office/drawing/2016/5/11/chartex" xmlns:cx6="http://schemas.microsoft.com/office/drawing/2016/5/12/chartex" xmlns:cx7="http://schemas.microsoft.com/office/drawing/2016/5/13/chartex" xmlns:cx8="http://schemas.microsoft.com/office/drawing/2016/5/14/chartex" xmlns:mc="http://schemas.openxmlformats.org/markup-compatibility/2006" xmlns:aink="http://schemas.microsoft.com/office/drawing/2016/ink" xmlns:am3d="http://schemas.microsoft.com/office/drawing/2017/model3d" xmlns:o="urn:schemas-microsoft-com:office:office" xmlns:r="http://schemas.openxmlformats.org/officeDocument/2006/relationships" xmlns:m="http://schemas.openxmlformats.org/officeDocument/2006/math" xmlns:v="urn:schemas-microsoft-com:vml" xmlns:wp14="http://schemas.microsoft.com/office/word/2010/wordprocessingDrawing" xmlns:wp="http://schemas.openxmlformats.org/drawingml/2006/wordprocessingDrawing" xmlns:w10="urn:schemas-microsoft-com:office:word" xmlns:w="http://schemas.openxmlformats.org/wordprocessingml/2006/main" xmlns:w14="http://schemas.microsoft.com/office/word/2010/wordml" xmlns:w15="http://schemas.microsoft.com/office/word/2012/wordml" xmlns:w16cid="http://schemas.microsoft.com/office/word/2016/wordml/cid" xmlns:w16se="http://schemas.microsoft.com/office/word/2015/wordml/symex" xmlns:wpg="http://schemas.microsoft.com/office/word/2010/wordprocessingGroup" xmlns:wpi="http://schemas.microsoft.com/office/word/2010/wordprocessingInk" xmlns:wne="http://schemas.microsoft.com/office/word/2006/wordml" xmlns:wps="http://schemas.microsoft.com/office/word/2010/wordprocessingShape" mc:Ignorable="w14 w15 w16se w16cid wp14">
+<w:hdr xmlns:wpc="http://schemas.microsoft.com/office/word/2010/wordprocessingCanvas" xmlns:cx="http://schemas.microsoft.com/office/drawing/2014/chartex" xmlns:cx1="http://schemas.microsoft.com/office/drawing/2015/9/8/chartex" xmlns:cx2="http://schemas.microsoft.com/office/drawing/2015/10/21/chartex" xmlns:cx3="http://schemas.microsoft.com/office/drawing/2016/5/9/chartex" xmlns:cx4="http://schemas.microsoft.com/office/drawing/2016/5/10/chartex" xmlns:cx5="http://schemas.microsoft.com/office/drawing/2016/5/11/chartex" xmlns:cx6="http://schemas.microsoft.com/office/drawing/2016/5/12/chartex" xmlns:cx7="http://schemas.microsoft.com/office/drawing/2016/5/13/chartex" xmlns:cx8="http://schemas.microsoft.com/office/drawing/2016/5/14/chartex" xmlns:mc="http://schemas.openxmlformats.org/markup-compatibility/2006" xmlns:aink="http://schemas.microsoft.com/office/drawing/2016/ink" xmlns:am3d="http://schemas.microsoft.com/office/drawing/2017/model3d" xmlns:o="urn:schemas-microsoft-com:office:office" xmlns:r="http://schemas.openxmlformats.org/officeDocument/2006/relationships" xmlns:m="http://schemas.openxmlformats.org/officeDocument/2006/math" xmlns:v="urn:schemas-microsoft-com:vml" xmlns:wp14="http://schemas.microsoft.com/office/word/2010/wordprocessingDrawing" xmlns:wp="http://schemas.openxmlformats.org/drawingml/2006/wordprocessingDrawing" xmlns:w10="urn:schemas-microsoft-com:office:word" xmlns:w="http://schemas.openxmlformats.org/wordprocessingml/2006/main" xmlns:w14="http://schemas.microsoft.com/office/word/2010/wordml" xmlns:w15="http://schemas.microsoft.com/office/word/2012/wordml" xmlns:w16cex="http://schemas.microsoft.com/office/word/2018/wordml/cex" xmlns:w16cid="http://schemas.microsoft.com/office/word/2016/wordml/cid" xmlns:w16="http://schemas.microsoft.com/office/word/2018/wordml" xmlns:w16se="http://schemas.microsoft.com/office/word/2015/wordml/symex" xmlns:wpg="http://schemas.microsoft.com/office/word/2010/wordprocessingGroup" xmlns:wpi="http://schemas.microsoft.com/office/word/2010/wordprocessingInk" xmlns:wne="http://schemas.microsoft.com/office/word/2006/wordml" xmlns:wps="http://schemas.microsoft.com/office/word/2010/wordprocessingShape" mc:Ignorable="w14 w15 w16se w16cid w16 w16cex wp14">
   <w:p>
     <w:pPr>
       <w:pStyle w:val="Header"/>
@@ -2454,8 +2613,46 @@
 </w:hdr>
 </file>
 
+<file path=word/header3.xml><?xml version="1.0" encoding="utf-8"?>
+<w:hdr xmlns:wpc="http://schemas.microsoft.com/office/word/2010/wordprocessingCanvas" xmlns:cx="http://schemas.microsoft.com/office/drawing/2014/chartex" xmlns:cx1="http://schemas.microsoft.com/office/drawing/2015/9/8/chartex" xmlns:cx2="http://schemas.microsoft.com/office/drawing/2015/10/21/chartex" xmlns:cx3="http://schemas.microsoft.com/office/drawing/2016/5/9/chartex" xmlns:cx4="http://schemas.microsoft.com/office/drawing/2016/5/10/chartex" xmlns:cx5="http://schemas.microsoft.com/office/drawing/2016/5/11/chartex" xmlns:cx6="http://schemas.microsoft.com/office/drawing/2016/5/12/chartex" xmlns:cx7="http://schemas.microsoft.com/office/drawing/2016/5/13/chartex" xmlns:cx8="http://schemas.microsoft.com/office/drawing/2016/5/14/chartex" xmlns:mc="http://schemas.openxmlformats.org/markup-compatibility/2006" xmlns:aink="http://schemas.microsoft.com/office/drawing/2016/ink" xmlns:am3d="http://schemas.microsoft.com/office/drawing/2017/model3d" xmlns:o="urn:schemas-microsoft-com:office:office" xmlns:r="http://schemas.openxmlformats.org/officeDocument/2006/relationships" xmlns:m="http://schemas.openxmlformats.org/officeDocument/2006/math" xmlns:v="urn:schemas-microsoft-com:vml" xmlns:wp14="http://schemas.microsoft.com/office/word/2010/wordprocessingDrawing" xmlns:wp="http://schemas.openxmlformats.org/drawingml/2006/wordprocessingDrawing" xmlns:w10="urn:schemas-microsoft-com:office:word" xmlns:w="http://schemas.openxmlformats.org/wordprocessingml/2006/main" xmlns:w14="http://schemas.microsoft.com/office/word/2010/wordml" xmlns:w15="http://schemas.microsoft.com/office/word/2012/wordml" xmlns:w16cex="http://schemas.microsoft.com/office/word/2018/wordml/cex" xmlns:w16cid="http://schemas.microsoft.com/office/word/2016/wordml/cid" xmlns:w16="http://schemas.microsoft.com/office/word/2018/wordml" xmlns:w16se="http://schemas.microsoft.com/office/word/2015/wordml/symex" xmlns:wpg="http://schemas.microsoft.com/office/word/2010/wordprocessingGroup" xmlns:wpi="http://schemas.microsoft.com/office/word/2010/wordprocessingInk" xmlns:wne="http://schemas.microsoft.com/office/word/2006/wordml" xmlns:wps="http://schemas.microsoft.com/office/word/2010/wordprocessingShape" mc:Ignorable="w14 w15 w16se w16cid w16 w16cex wp14">
+  <w:tbl>
+    <w:tblPr>
+      <w:tblW w:w="0" w:type="auto"/>
+      <w:tblLayout w:type="fixed"/>
+      <w:tblLook w:val="06A0" w:firstRow="1" w:lastRow="0" w:firstColumn="1" w:lastColumn="0" w:noHBand="1" w:noVBand="1"/>
+    </w:tblPr>
+    <w:tblGrid>
+      <w:gridCol w:w="2835"/>
+      <w:gridCol w:w="2835"/>
+      <w:gridCol w:w="2835"/>
+    </w:tblGrid>
+    <w:tr>
+      <w:tc>
+        <w:tcPr>
+          <w:tcW w:w="2835" w:type="dxa"/>
+        </w:tcPr>
+        <w:p/>
+      </w:tc>
+      <w:tc>
+        <w:tcPr>
+          <w:tcW w:w="2835" w:type="dxa"/>
+        </w:tcPr>
+        <w:p/>
+      </w:tc>
+      <w:tc>
+        <w:tcPr>
+          <w:tcW w:w="2835" w:type="dxa"/>
+        </w:tcPr>
+        <w:p/>
+      </w:tc>
+    </w:tr>
+  </w:tbl>
+  <w:p/>
+</w:hdr>
+</file>
+
 <file path=word/numbering.xml><?xml version="1.0" encoding="utf-8"?>
-<w:numbering xmlns:wpc="http://schemas.microsoft.com/office/word/2010/wordprocessingCanvas" xmlns:cx="http://schemas.microsoft.com/office/drawing/2014/chartex" xmlns:cx1="http://schemas.microsoft.com/office/drawing/2015/9/8/chartex" xmlns:cx2="http://schemas.microsoft.com/office/drawing/2015/10/21/chartex" xmlns:cx3="http://schemas.microsoft.com/office/drawing/2016/5/9/chartex" xmlns:cx4="http://schemas.microsoft.com/office/drawing/2016/5/10/chartex" xmlns:cx5="http://schemas.microsoft.com/office/drawing/2016/5/11/chartex" xmlns:cx6="http://schemas.microsoft.com/office/drawing/2016/5/12/chartex" xmlns:cx7="http://schemas.microsoft.com/office/drawing/2016/5/13/chartex" xmlns:cx8="http://schemas.microsoft.com/office/drawing/2016/5/14/chartex" xmlns:mc="http://schemas.openxmlformats.org/markup-compatibility/2006" xmlns:aink="http://schemas.microsoft.com/office/drawing/2016/ink" xmlns:am3d="http://schemas.microsoft.com/office/drawing/2017/model3d" xmlns:o="urn:schemas-microsoft-com:office:office" xmlns:r="http://schemas.openxmlformats.org/officeDocument/2006/relationships" xmlns:m="http://schemas.openxmlformats.org/officeDocument/2006/math" xmlns:v="urn:schemas-microsoft-com:vml" xmlns:wp14="http://schemas.microsoft.com/office/word/2010/wordprocessingDrawing" xmlns:wp="http://schemas.openxmlformats.org/drawingml/2006/wordprocessingDrawing" xmlns:w10="urn:schemas-microsoft-com:office:word" xmlns:w="http://schemas.openxmlformats.org/wordprocessingml/2006/main" xmlns:w14="http://schemas.microsoft.com/office/word/2010/wordml" xmlns:w15="http://schemas.microsoft.com/office/word/2012/wordml" xmlns:w16cid="http://schemas.microsoft.com/office/word/2016/wordml/cid" xmlns:w16se="http://schemas.microsoft.com/office/word/2015/wordml/symex" xmlns:wpg="http://schemas.microsoft.com/office/word/2010/wordprocessingGroup" xmlns:wpi="http://schemas.microsoft.com/office/word/2010/wordprocessingInk" xmlns:wne="http://schemas.microsoft.com/office/word/2006/wordml" xmlns:wps="http://schemas.microsoft.com/office/word/2010/wordprocessingShape" mc:Ignorable="w14 w15 w16se w16cid wp14">
+<w:numbering xmlns:wpc="http://schemas.microsoft.com/office/word/2010/wordprocessingCanvas" xmlns:cx="http://schemas.microsoft.com/office/drawing/2014/chartex" xmlns:cx1="http://schemas.microsoft.com/office/drawing/2015/9/8/chartex" xmlns:cx2="http://schemas.microsoft.com/office/drawing/2015/10/21/chartex" xmlns:cx3="http://schemas.microsoft.com/office/drawing/2016/5/9/chartex" xmlns:cx4="http://schemas.microsoft.com/office/drawing/2016/5/10/chartex" xmlns:cx5="http://schemas.microsoft.com/office/drawing/2016/5/11/chartex" xmlns:cx6="http://schemas.microsoft.com/office/drawing/2016/5/12/chartex" xmlns:cx7="http://schemas.microsoft.com/office/drawing/2016/5/13/chartex" xmlns:cx8="http://schemas.microsoft.com/office/drawing/2016/5/14/chartex" xmlns:mc="http://schemas.openxmlformats.org/markup-compatibility/2006" xmlns:aink="http://schemas.microsoft.com/office/drawing/2016/ink" xmlns:am3d="http://schemas.microsoft.com/office/drawing/2017/model3d" xmlns:o="urn:schemas-microsoft-com:office:office" xmlns:r="http://schemas.openxmlformats.org/officeDocument/2006/relationships" xmlns:m="http://schemas.openxmlformats.org/officeDocument/2006/math" xmlns:v="urn:schemas-microsoft-com:vml" xmlns:wp14="http://schemas.microsoft.com/office/word/2010/wordprocessingDrawing" xmlns:wp="http://schemas.openxmlformats.org/drawingml/2006/wordprocessingDrawing" xmlns:w10="urn:schemas-microsoft-com:office:word" xmlns:w="http://schemas.openxmlformats.org/wordprocessingml/2006/main" xmlns:w14="http://schemas.microsoft.com/office/word/2010/wordml" xmlns:w15="http://schemas.microsoft.com/office/word/2012/wordml" xmlns:w16cex="http://schemas.microsoft.com/office/word/2018/wordml/cex" xmlns:w16cid="http://schemas.microsoft.com/office/word/2016/wordml/cid" xmlns:w16="http://schemas.microsoft.com/office/word/2018/wordml" xmlns:w16se="http://schemas.microsoft.com/office/word/2015/wordml/symex" xmlns:wpg="http://schemas.microsoft.com/office/word/2010/wordprocessingGroup" xmlns:wpi="http://schemas.microsoft.com/office/word/2010/wordprocessingInk" xmlns:wne="http://schemas.microsoft.com/office/word/2006/wordml" xmlns:wps="http://schemas.microsoft.com/office/word/2010/wordprocessingShape" mc:Ignorable="w14 w15 w16se w16cid w16 w16cex wp14">
   <w:abstractNum w:abstractNumId="0" w15:restartNumberingAfterBreak="0">
     <w:nsid w:val="05BB178C"/>
     <w:multiLevelType w:val="multilevel"/>
@@ -4288,7 +4485,7 @@
 </file>
 
 <file path=word/styles.xml><?xml version="1.0" encoding="utf-8"?>
-<w:styles xmlns:mc="http://schemas.openxmlformats.org/markup-compatibility/2006" xmlns:r="http://schemas.openxmlformats.org/officeDocument/2006/relationships" xmlns:w="http://schemas.openxmlformats.org/wordprocessingml/2006/main" xmlns:w14="http://schemas.microsoft.com/office/word/2010/wordml" xmlns:w15="http://schemas.microsoft.com/office/word/2012/wordml" xmlns:w16cid="http://schemas.microsoft.com/office/word/2016/wordml/cid" xmlns:w16se="http://schemas.microsoft.com/office/word/2015/wordml/symex" mc:Ignorable="w14 w15 w16se w16cid">
+<w:styles xmlns:mc="http://schemas.openxmlformats.org/markup-compatibility/2006" xmlns:r="http://schemas.openxmlformats.org/officeDocument/2006/relationships" xmlns:w="http://schemas.openxmlformats.org/wordprocessingml/2006/main" xmlns:w14="http://schemas.microsoft.com/office/word/2010/wordml" xmlns:w15="http://schemas.microsoft.com/office/word/2012/wordml" xmlns:w16cex="http://schemas.microsoft.com/office/word/2018/wordml/cex" xmlns:w16cid="http://schemas.microsoft.com/office/word/2016/wordml/cid" xmlns:w16="http://schemas.microsoft.com/office/word/2018/wordml" xmlns:w16se="http://schemas.microsoft.com/office/word/2015/wordml/symex" mc:Ignorable="w14 w15 w16se w16cid w16 w16cex">
   <w:docDefaults>
     <w:rPrDefault>
       <w:rPr>
@@ -5340,12 +5537,19 @@
 </file>
 
 <file path=customXml/item1.xml><?xml version="1.0" encoding="utf-8"?>
-<p:properties xmlns:p="http://schemas.microsoft.com/office/2006/metadata/properties" xmlns:xsi="http://www.w3.org/2001/XMLSchema-instance" xmlns:pc="http://schemas.microsoft.com/office/infopath/2007/PartnerControls">
-  <documentManagement/>
-</p:properties>
+<?mso-contentType ?>
+<FormTemplates xmlns="http://schemas.microsoft.com/sharepoint/v3/contenttype/forms">
+  <Display>DocumentLibraryForm</Display>
+  <Edit>DocumentLibraryForm</Edit>
+  <New>DocumentLibraryForm</New>
+</FormTemplates>
 </file>
 
 <file path=customXml/item2.xml><?xml version="1.0" encoding="utf-8"?>
+<b:Sources xmlns:b="http://schemas.openxmlformats.org/officeDocument/2006/bibliography" xmlns="http://schemas.openxmlformats.org/officeDocument/2006/bibliography" SelectedStyle="\APASixthEditionOfficeOnline.xsl" StyleName="APA" Version="6"/>
+</file>
+
+<file path=customXml/item3.xml><?xml version="1.0" encoding="utf-8"?>
 <ct:contentTypeSchema xmlns:ct="http://schemas.microsoft.com/office/2006/metadata/contentType" xmlns:ma="http://schemas.microsoft.com/office/2006/metadata/properties/metaAttributes" ct:_="" ma:_="" ma:contentTypeName="Document" ma:contentTypeID="0x01010006EE3FCC4C4A8048BEA2CDF11F47C4C8" ma:contentTypeVersion="9" ma:contentTypeDescription="Create a new document." ma:contentTypeScope="" ma:versionID="e9674f2105a4ea1cd8e8fd9ad5f82f1d">
   <xsd:schema xmlns:xsd="http://www.w3.org/2001/XMLSchema" xmlns:xs="http://www.w3.org/2001/XMLSchema" xmlns:p="http://schemas.microsoft.com/office/2006/metadata/properties" xmlns:ns2="6000e060-03b8-4b5a-b938-e5b3a17c162b" targetNamespace="http://schemas.microsoft.com/office/2006/metadata/properties" ma:root="true" ma:fieldsID="6748ac462f5f5d22133ff3acabd366f2" ns2:_="">
     <xsd:import namespace="6000e060-03b8-4b5a-b938-e5b3a17c162b"/>
@@ -5523,33 +5727,13 @@
 </ct:contentTypeSchema>
 </file>
 
-<file path=customXml/item3.xml><?xml version="1.0" encoding="utf-8"?>
-<?mso-contentType ?>
-<FormTemplates xmlns="http://schemas.microsoft.com/sharepoint/v3/contenttype/forms">
-  <Display>DocumentLibraryForm</Display>
-  <Edit>DocumentLibraryForm</Edit>
-  <New>DocumentLibraryForm</New>
-</FormTemplates>
-</file>
-
 <file path=customXml/item4.xml><?xml version="1.0" encoding="utf-8"?>
-<b:Sources xmlns:b="http://schemas.openxmlformats.org/officeDocument/2006/bibliography" xmlns="http://schemas.openxmlformats.org/officeDocument/2006/bibliography" SelectedStyle="\APASixthEditionOfficeOnline.xsl" StyleName="APA" Version="6"/>
+<p:properties xmlns:p="http://schemas.microsoft.com/office/2006/metadata/properties" xmlns:xsi="http://www.w3.org/2001/XMLSchema-instance" xmlns:pc="http://schemas.microsoft.com/office/infopath/2007/PartnerControls">
+  <documentManagement/>
+</p:properties>
 </file>
 
 <file path=customXml/itemProps1.xml><?xml version="1.0" encoding="utf-8"?>
-<ds:datastoreItem xmlns:ds="http://schemas.openxmlformats.org/officeDocument/2006/customXml" ds:itemID="{1AA327F8-E2E5-4E1D-8288-EB53588CE5BE}">
-  <ds:schemaRefs>
-    <ds:schemaRef ds:uri="http://schemas.microsoft.com/office/2006/metadata/properties"/>
-    <ds:schemaRef ds:uri="http://schemas.microsoft.com/office/infopath/2007/PartnerControls"/>
-  </ds:schemaRefs>
-</ds:datastoreItem>
-</file>
-
-<file path=customXml/itemProps2.xml><?xml version="1.0" encoding="utf-8"?>
-<ds:datastoreItem xmlns:ds="http://schemas.openxmlformats.org/officeDocument/2006/customXml" ds:itemID="{934B6DB2-D0C0-45C7-BAAC-B053EA59AC81}"/>
-</file>
-
-<file path=customXml/itemProps3.xml><?xml version="1.0" encoding="utf-8"?>
 <ds:datastoreItem xmlns:ds="http://schemas.openxmlformats.org/officeDocument/2006/customXml" ds:itemID="{7412017D-A119-49AF-8436-4652A83EA6DD}">
   <ds:schemaRefs>
     <ds:schemaRef ds:uri="http://schemas.microsoft.com/sharepoint/v3/contenttype/forms"/>
@@ -5557,10 +5741,37 @@
 </ds:datastoreItem>
 </file>
 
-<file path=customXml/itemProps4.xml><?xml version="1.0" encoding="utf-8"?>
-<ds:datastoreItem xmlns:ds="http://schemas.openxmlformats.org/officeDocument/2006/customXml" ds:itemID="{8925545C-5C13-4031-AE38-3199303854FA}">
+<file path=customXml/itemProps2.xml><?xml version="1.0" encoding="utf-8"?>
+<ds:datastoreItem xmlns:ds="http://schemas.openxmlformats.org/officeDocument/2006/customXml" ds:itemID="{CC08F2AA-8006-4307-BFFD-F2518EB32193}">
   <ds:schemaRefs>
     <ds:schemaRef ds:uri="http://schemas.openxmlformats.org/officeDocument/2006/bibliography"/>
   </ds:schemaRefs>
 </ds:datastoreItem>
+</file>
+
+<file path=customXml/itemProps3.xml><?xml version="1.0" encoding="utf-8"?>
+<ds:datastoreItem xmlns:ds="http://schemas.openxmlformats.org/officeDocument/2006/customXml" ds:itemID="{934B6DB2-D0C0-45C7-BAAC-B053EA59AC81}">
+  <ds:schemaRefs>
+    <ds:schemaRef ds:uri="http://schemas.microsoft.com/office/2006/metadata/contentType"/>
+    <ds:schemaRef ds:uri="http://schemas.microsoft.com/office/2006/metadata/properties/metaAttributes"/>
+    <ds:schemaRef ds:uri="http://www.w3.org/2001/XMLSchema"/>
+    <ds:schemaRef ds:uri="http://schemas.microsoft.com/office/2006/metadata/properties"/>
+    <ds:schemaRef ds:uri="6000e060-03b8-4b5a-b938-e5b3a17c162b"/>
+    <ds:schemaRef ds:uri="http://schemas.microsoft.com/office/2006/documentManagement/types"/>
+    <ds:schemaRef ds:uri="http://schemas.microsoft.com/office/infopath/2007/PartnerControls"/>
+    <ds:schemaRef ds:uri="http://schemas.openxmlformats.org/package/2006/metadata/core-properties"/>
+    <ds:schemaRef ds:uri="http://purl.org/dc/elements/1.1/"/>
+    <ds:schemaRef ds:uri="http://purl.org/dc/terms/"/>
+    <ds:schemaRef ds:uri="http://schemas.microsoft.com/internal/obd"/>
+  </ds:schemaRefs>
+</ds:datastoreItem>
+</file>
+
+<file path=customXml/itemProps4.xml><?xml version="1.0" encoding="utf-8"?>
+<ds:datastoreItem xmlns:ds="http://schemas.openxmlformats.org/officeDocument/2006/customXml" ds:itemID="{1AA327F8-E2E5-4E1D-8288-EB53588CE5BE}">
+  <ds:schemaRefs>
+    <ds:schemaRef ds:uri="http://schemas.microsoft.com/office/2006/metadata/properties"/>
+    <ds:schemaRef ds:uri="http://schemas.microsoft.com/office/infopath/2007/PartnerControls"/>
+  </ds:schemaRefs>
+</ds:datastoreItem>
 </file>
</xml_diff>